<commit_message>
updatd style of Authoring Tool Summary to match Front end summary
</commit_message>
<xml_diff>
--- a/Authoring Tool Summary.docx
+++ b/Authoring Tool Summary.docx
@@ -207,8 +207,6 @@
                 </w:r>
               </w:p>
             </w:tc>
-            <w:bookmarkStart w:id="0" w:name="_GoBack"/>
-            <w:bookmarkEnd w:id="0"/>
           </w:tr>
           <w:tr>
             <w:trPr>
@@ -480,8 +478,10 @@
         <w:rPr>
           <w:b/>
         </w:rPr>
-        <w:t>Summary</w:t>
-      </w:r>
+        <w:t>Overview</w:t>
+      </w:r>
+      <w:bookmarkStart w:id="0" w:name="_GoBack"/>
+      <w:bookmarkEnd w:id="0"/>
     </w:p>
     <w:p>
       <w:r>
@@ -526,15 +526,7 @@
     </w:p>
     <w:p>
       <w:r>
-        <w:t xml:space="preserve">There exists a lone </w:t>
-      </w:r>
-      <w:proofErr w:type="spellStart"/>
-      <w:r>
-        <w:t>StateManager</w:t>
-      </w:r>
-      <w:proofErr w:type="spellEnd"/>
-      <w:r>
-        <w:t xml:space="preserve"> object in the tool. It is the only global variable. </w:t>
+        <w:t xml:space="preserve">There exists a lone StateManager object in the tool. It is the only global variable. </w:t>
       </w:r>
     </w:p>
     <w:p>
@@ -579,36 +571,12 @@
         <w:spacing w:after="200" w:line="276" w:lineRule="auto"/>
       </w:pPr>
       <w:r>
-        <w:t xml:space="preserve">The Floor object contains a </w:t>
-      </w:r>
-      <w:proofErr w:type="spellStart"/>
-      <w:r>
-        <w:t>Globals</w:t>
-      </w:r>
-      <w:proofErr w:type="spellEnd"/>
-      <w:r>
-        <w:t xml:space="preserve"> Container. This is described in further detail below.</w:t>
-      </w:r>
-    </w:p>
-    <w:p>
-      <w:r>
-        <w:t xml:space="preserve">A </w:t>
-      </w:r>
-      <w:proofErr w:type="spellStart"/>
-      <w:r>
-        <w:t>Globals</w:t>
-      </w:r>
-      <w:proofErr w:type="spellEnd"/>
-      <w:r>
-        <w:t xml:space="preserve"> Container (defined in lib/GlobalsContainer.js) maintains the state of each Point (defined in draw/Point.js) and Line (defined in draw/line.js) in the floor plan. It also contains methods for adding and removing such objects, and a slew of other utilities for similar operations such as the functions that draw all the Points and </w:t>
-      </w:r>
-      <w:proofErr w:type="spellStart"/>
-      <w:r>
-        <w:t>Lalls</w:t>
-      </w:r>
-      <w:proofErr w:type="spellEnd"/>
-      <w:r>
-        <w:t xml:space="preserve"> on the floor. Most importantly, it contains two key class variables: </w:t>
+        <w:t>The Floor object contains a Globals Container. This is described in further detail below.</w:t>
+      </w:r>
+    </w:p>
+    <w:p>
+      <w:r>
+        <w:t xml:space="preserve">A Globals Container (defined in lib/GlobalsContainer.js) maintains the state of each Point (defined in draw/Point.js) and Line (defined in draw/line.js) in the floor plan. It also contains methods for adding and removing such objects, and a slew of other utilities for similar operations such as the functions that draw all the Points and Lalls on the floor. Most importantly, it contains two key class variables: </w:t>
       </w:r>
     </w:p>
     <w:p>
@@ -790,15 +758,7 @@
         <w:spacing w:after="200" w:line="276" w:lineRule="auto"/>
       </w:pPr>
       <w:r>
-        <w:t xml:space="preserve">For example, a point is drawn at the user’s cursor (and a line from the most recently-drawn point if necessary) in the Draw State’s </w:t>
-      </w:r>
-      <w:proofErr w:type="gramStart"/>
-      <w:r>
-        <w:t>draw(</w:t>
-      </w:r>
-      <w:proofErr w:type="gramEnd"/>
-      <w:r>
-        <w:t>) function when the drawing tool is engaged.</w:t>
+        <w:t>For example, a point is drawn at the user’s cursor (and a line from the most recently-drawn point if necessary) in the Draw State’s draw() function when the drawing tool is engaged.</w:t>
       </w:r>
     </w:p>
     <w:p>
@@ -844,15 +804,7 @@
         <w:spacing w:after="200" w:line="276" w:lineRule="auto"/>
       </w:pPr>
       <w:r>
-        <w:t xml:space="preserve">Upload a tool thumbnail to the </w:t>
-      </w:r>
-      <w:proofErr w:type="spellStart"/>
-      <w:r>
-        <w:t>img</w:t>
-      </w:r>
-      <w:proofErr w:type="spellEnd"/>
-      <w:r>
-        <w:t xml:space="preserve"> directory. </w:t>
+        <w:t xml:space="preserve">Upload a tool thumbnail to the img directory. </w:t>
       </w:r>
     </w:p>
     <w:p>
@@ -881,15 +833,7 @@
         <w:t xml:space="preserve">The tool dock on the left-hand side of the authoring tool subdivides the tools into groups (separated by an underline). Find the appropriate group for the new tool, or make a new one by adding </w:t>
       </w:r>
       <w:r>
-        <w:t>&lt;div class="</w:t>
-      </w:r>
-      <w:proofErr w:type="spellStart"/>
-      <w:r>
-        <w:t>toolGrouping</w:t>
-      </w:r>
-      <w:proofErr w:type="spellEnd"/>
-      <w:r>
-        <w:t>"&gt;</w:t>
+        <w:t>&lt;div class="toolGrouping"&gt;</w:t>
       </w:r>
       <w:r>
         <w:t>&lt;/div&gt;.</w:t>
@@ -908,29 +852,13 @@
         <w:t xml:space="preserve">Look for the bottommost </w:t>
       </w:r>
       <w:r>
-        <w:t xml:space="preserve">&lt;div class="row-fluid </w:t>
-      </w:r>
-      <w:proofErr w:type="spellStart"/>
-      <w:r>
-        <w:t>toolrow</w:t>
-      </w:r>
-      <w:proofErr w:type="spellEnd"/>
-      <w:r>
-        <w:t>"&gt;</w:t>
+        <w:t>&lt;div class="row-fluid toolrow"&gt;</w:t>
       </w:r>
       <w:r>
         <w:t xml:space="preserve">&lt;/div&gt; in the appropriate group. If it only has one member (i.e. only one &lt;div&gt; inside of it), add another tool inside it. If it has two members, create a new </w:t>
       </w:r>
       <w:r>
-        <w:t xml:space="preserve">&lt;div class="row-fluid </w:t>
-      </w:r>
-      <w:proofErr w:type="spellStart"/>
-      <w:r>
-        <w:t>toolrow</w:t>
-      </w:r>
-      <w:proofErr w:type="spellEnd"/>
-      <w:r>
-        <w:t>"&gt;</w:t>
+        <w:t>&lt;div class="row-fluid toolrow"&gt;</w:t>
       </w:r>
       <w:r>
         <w:t xml:space="preserve">&lt;/div&gt; beneath. </w:t>
@@ -946,39 +874,7 @@
         <w:spacing w:after="200" w:line="276" w:lineRule="auto"/>
       </w:pPr>
       <w:r>
-        <w:t>To add a new tool, create a new &lt;div&gt; which follows the form &lt;div id=$</w:t>
-      </w:r>
-      <w:proofErr w:type="spellStart"/>
-      <w:r>
-        <w:t>toolName</w:t>
-      </w:r>
-      <w:proofErr w:type="spellEnd"/>
-      <w:r>
-        <w:t xml:space="preserve"> class=”</w:t>
-      </w:r>
-      <w:proofErr w:type="spellStart"/>
-      <w:r>
-        <w:t>toolIcon</w:t>
-      </w:r>
-      <w:proofErr w:type="spellEnd"/>
-      <w:r>
-        <w:t xml:space="preserve"> tool left/right” style=”background-image: </w:t>
-      </w:r>
-      <w:proofErr w:type="spellStart"/>
-      <w:r>
-        <w:t>url</w:t>
-      </w:r>
-      <w:proofErr w:type="spellEnd"/>
-      <w:r>
-        <w:t>($</w:t>
-      </w:r>
-      <w:proofErr w:type="spellStart"/>
-      <w:r>
-        <w:t>thumbnailUrl</w:t>
-      </w:r>
-      <w:proofErr w:type="spellEnd"/>
-      <w:r>
-        <w:t>) “ data-toggle=”tooltip” title=$Description&gt;&lt;/div&gt;</w:t>
+        <w:t>To add a new tool, create a new &lt;div&gt; which follows the form &lt;div id=$toolName class=”toolIcon tool left/right” style=”background-image: url($thumbnailUrl) “ data-toggle=”tooltip” title=$Description&gt;&lt;/div&gt;</w:t>
       </w:r>
     </w:p>
     <w:p>
@@ -994,41 +890,7 @@
         <w:t xml:space="preserve">For example, </w:t>
       </w:r>
       <w:r>
-        <w:t xml:space="preserve">&lt;div id="Draw" class="active </w:t>
-      </w:r>
-      <w:proofErr w:type="spellStart"/>
-      <w:r>
-        <w:t>toolIcon</w:t>
-      </w:r>
-      <w:proofErr w:type="spellEnd"/>
-      <w:r>
-        <w:t xml:space="preserve"> tool left" style="background-image: </w:t>
-      </w:r>
-      <w:proofErr w:type="spellStart"/>
-      <w:proofErr w:type="gramStart"/>
-      <w:r>
-        <w:t>url</w:t>
-      </w:r>
-      <w:proofErr w:type="spellEnd"/>
-      <w:r>
-        <w:t>(</w:t>
-      </w:r>
-      <w:proofErr w:type="spellStart"/>
-      <w:proofErr w:type="gramEnd"/>
-      <w:r>
-        <w:t>img</w:t>
-      </w:r>
-      <w:proofErr w:type="spellEnd"/>
-      <w:r>
-        <w:t>/</w:t>
-      </w:r>
-      <w:proofErr w:type="spellStart"/>
-      <w:r>
-        <w:t>wallIcon.svg</w:t>
-      </w:r>
-      <w:proofErr w:type="spellEnd"/>
-      <w:r>
-        <w:t>)" data-toggle="tooltip" title="Wall Tool: Click to select the starting point of a wall. Move the mouse to the end of the wall and click to create. Press the space bar to release the tool. (/)"&gt;&lt;/div&gt;</w:t>
+        <w:t>&lt;div id="Draw" class="active toolIcon tool left" style="background-image: url(img/wallIcon.svg)" data-toggle="tooltip" title="Wall Tool: Click to select the starting point of a wall. Move the mouse to the end of the wall and click to create. Press the space bar to release the tool. (/)"&gt;&lt;/div&gt;</w:t>
       </w:r>
       <w:r>
         <w:t xml:space="preserve"> is the tool div for the Draw tool.</w:t>
@@ -1044,15 +906,7 @@
         <w:spacing w:after="200" w:line="276" w:lineRule="auto"/>
       </w:pPr>
       <w:r>
-        <w:t xml:space="preserve">Create a new </w:t>
-      </w:r>
-      <w:proofErr w:type="spellStart"/>
-      <w:r>
-        <w:t>javascript</w:t>
-      </w:r>
-      <w:proofErr w:type="spellEnd"/>
-      <w:r>
-        <w:t xml:space="preserve"> file for the new state and place it in the states directory.</w:t>
+        <w:t>Create a new javascript file for the new state and place it in the states directory.</w:t>
       </w:r>
     </w:p>
     <w:p>
@@ -1078,31 +932,7 @@
         <w:spacing w:after="200" w:line="276" w:lineRule="auto"/>
       </w:pPr>
       <w:r>
-        <w:t>Name the new state $</w:t>
-      </w:r>
-      <w:proofErr w:type="spellStart"/>
-      <w:r>
-        <w:t>toolNameState</w:t>
-      </w:r>
-      <w:proofErr w:type="spellEnd"/>
-      <w:r>
-        <w:t>, where $</w:t>
-      </w:r>
-      <w:proofErr w:type="spellStart"/>
-      <w:r>
-        <w:t>toolName</w:t>
-      </w:r>
-      <w:proofErr w:type="spellEnd"/>
-      <w:r>
-        <w:t xml:space="preserve"> is the id you used in the html (for example, “</w:t>
-      </w:r>
-      <w:proofErr w:type="spellStart"/>
-      <w:r>
-        <w:t>DrawState</w:t>
-      </w:r>
-      <w:proofErr w:type="spellEnd"/>
-      <w:r>
-        <w:t>”).</w:t>
+        <w:t>Name the new state $toolNameState, where $toolName is the id you used in the html (for example, “DrawState”).</w:t>
       </w:r>
     </w:p>
     <w:p>
@@ -1177,34 +1007,10 @@
       </w:pPr>
       <w:r>
         <w:lastRenderedPageBreak/>
-        <w:t xml:space="preserve">It is recommended that the new state inherit from </w:t>
-      </w:r>
-      <w:proofErr w:type="spellStart"/>
-      <w:r>
-        <w:t>BaseState</w:t>
-      </w:r>
-      <w:proofErr w:type="spellEnd"/>
-      <w:r>
-        <w:t xml:space="preserve"> (simply add the line $</w:t>
-      </w:r>
-      <w:proofErr w:type="spellStart"/>
-      <w:r>
-        <w:t>toolNameState</w:t>
-      </w:r>
-      <w:r>
-        <w:t>.prototype</w:t>
-      </w:r>
-      <w:proofErr w:type="spellEnd"/>
-      <w:r>
-        <w:t xml:space="preserve"> = new </w:t>
-      </w:r>
-      <w:proofErr w:type="spellStart"/>
-      <w:r>
-        <w:t>BaseState</w:t>
-      </w:r>
-      <w:proofErr w:type="spellEnd"/>
-      <w:r>
-        <w:t>();</w:t>
+        <w:t>It is recommended that the new state inherit from BaseState (simply add the line $toolNameState</w:t>
+      </w:r>
+      <w:r>
+        <w:t>.prototype = new BaseState();</w:t>
       </w:r>
       <w:r>
         <w:t xml:space="preserve"> after the constructor)</w:t>
@@ -1220,15 +1026,7 @@
         <w:spacing w:after="200" w:line="276" w:lineRule="auto"/>
       </w:pPr>
       <w:r>
-        <w:t xml:space="preserve">See more on </w:t>
-      </w:r>
-      <w:proofErr w:type="spellStart"/>
-      <w:r>
-        <w:t>BaseState</w:t>
-      </w:r>
-      <w:proofErr w:type="spellEnd"/>
-      <w:r>
-        <w:t xml:space="preserve"> in the section entitled </w:t>
+        <w:t xml:space="preserve">See more on BaseState in the section entitled </w:t>
       </w:r>
       <w:r>
         <w:rPr>
@@ -1247,15 +1045,7 @@
         <w:spacing w:after="200" w:line="276" w:lineRule="auto"/>
       </w:pPr>
       <w:r>
-        <w:t xml:space="preserve">Add the path to this new </w:t>
-      </w:r>
-      <w:proofErr w:type="spellStart"/>
-      <w:r>
-        <w:t>javascript</w:t>
-      </w:r>
-      <w:proofErr w:type="spellEnd"/>
-      <w:r>
-        <w:t xml:space="preserve"> file in the section title “Authoring tool” beneath the existing states</w:t>
+        <w:t>Add the path to this new javascript file in the section title “Authoring tool” beneath the existing states</w:t>
       </w:r>
     </w:p>
     <w:p>
@@ -1277,31 +1067,7 @@
         <w:ind w:left="2160"/>
       </w:pPr>
       <w:r>
-        <w:t>&lt;</w:t>
-      </w:r>
-      <w:proofErr w:type="gramStart"/>
-      <w:r>
-        <w:t>script</w:t>
-      </w:r>
-      <w:proofErr w:type="gramEnd"/>
-      <w:r>
-        <w:t xml:space="preserve"> </w:t>
-      </w:r>
-      <w:proofErr w:type="spellStart"/>
-      <w:r>
-        <w:t>src</w:t>
-      </w:r>
-      <w:proofErr w:type="spellEnd"/>
-      <w:r>
-        <w:t>="./</w:t>
-      </w:r>
-      <w:proofErr w:type="spellStart"/>
-      <w:r>
-        <w:t>js</w:t>
-      </w:r>
-      <w:proofErr w:type="spellEnd"/>
-      <w:r>
-        <w:t>/states/PanState.js"&gt;&lt;/script&gt;</w:t>
+        <w:t>&lt;script src="./js/states/PanState.js"&gt;&lt;/script&gt;</w:t>
       </w:r>
     </w:p>
     <w:p>
@@ -1327,15 +1093,7 @@
         <w:spacing w:after="200" w:line="276" w:lineRule="auto"/>
       </w:pPr>
       <w:r>
-        <w:t xml:space="preserve">For example, the Pan State has the following form: "Pan": new </w:t>
-      </w:r>
-      <w:proofErr w:type="spellStart"/>
-      <w:r>
-        <w:t>PanState</w:t>
-      </w:r>
-      <w:proofErr w:type="spellEnd"/>
-      <w:r>
-        <w:t>(this)</w:t>
+        <w:t>For example, the Pan State has the following form: "Pan": new PanState(this)</w:t>
       </w:r>
     </w:p>
     <w:p>
@@ -1354,128 +1112,18 @@
     </w:p>
     <w:p>
       <w:r>
-        <w:t xml:space="preserve">First, the state must implement the </w:t>
-      </w:r>
-      <w:proofErr w:type="spellStart"/>
-      <w:proofErr w:type="gramStart"/>
-      <w:r>
-        <w:t>mouseMove</w:t>
-      </w:r>
-      <w:proofErr w:type="spellEnd"/>
-      <w:r>
-        <w:t>(</w:t>
-      </w:r>
-      <w:proofErr w:type="gramEnd"/>
-      <w:r>
-        <w:t xml:space="preserve">event) function. At the top of this function (or where appropriate), add the function call </w:t>
-      </w:r>
-      <w:proofErr w:type="spellStart"/>
-      <w:proofErr w:type="gramStart"/>
-      <w:r>
-        <w:t>stateManager.hoverRoomLabel</w:t>
-      </w:r>
-      <w:proofErr w:type="spellEnd"/>
-      <w:r>
-        <w:t>(</w:t>
-      </w:r>
-      <w:proofErr w:type="gramEnd"/>
-      <w:r>
-        <w:t>new Point(</w:t>
-      </w:r>
-      <w:proofErr w:type="spellStart"/>
-      <w:r>
-        <w:t>event.page</w:t>
-      </w:r>
-      <w:r>
-        <w:t>X</w:t>
-      </w:r>
-      <w:proofErr w:type="spellEnd"/>
-      <w:r>
-        <w:t xml:space="preserve">, </w:t>
-      </w:r>
-      <w:proofErr w:type="spellStart"/>
-      <w:r>
-        <w:t>event.pageY</w:t>
-      </w:r>
-      <w:proofErr w:type="spellEnd"/>
-      <w:r>
-        <w:t xml:space="preserve">), </w:t>
-      </w:r>
-      <w:proofErr w:type="spellStart"/>
-      <w:r>
-        <w:t>pointAtCursor</w:t>
-      </w:r>
-      <w:proofErr w:type="spellEnd"/>
-      <w:r>
-        <w:t xml:space="preserve">), where </w:t>
-      </w:r>
-      <w:proofErr w:type="spellStart"/>
-      <w:r>
-        <w:t>pointAtCursor</w:t>
-      </w:r>
-      <w:proofErr w:type="spellEnd"/>
-      <w:r>
-        <w:t xml:space="preserve"> must be defined as </w:t>
-      </w:r>
-    </w:p>
-    <w:p>
-      <w:proofErr w:type="spellStart"/>
-      <w:proofErr w:type="gramStart"/>
-      <w:r>
-        <w:t>var</w:t>
-      </w:r>
-      <w:proofErr w:type="spellEnd"/>
-      <w:proofErr w:type="gramEnd"/>
-      <w:r>
-        <w:t xml:space="preserve"> </w:t>
-      </w:r>
-      <w:proofErr w:type="spellStart"/>
-      <w:r>
-        <w:t>pointAtCursor</w:t>
-      </w:r>
-      <w:proofErr w:type="spellEnd"/>
-      <w:r>
-        <w:t xml:space="preserve"> = </w:t>
-      </w:r>
-      <w:proofErr w:type="spellStart"/>
-      <w:r>
-        <w:t>stateManager.currentFloor.globals.view.toRealWorld</w:t>
-      </w:r>
-      <w:proofErr w:type="spellEnd"/>
-      <w:r>
-        <w:t>(new Point(</w:t>
-      </w:r>
-      <w:proofErr w:type="spellStart"/>
-      <w:r>
-        <w:t>event.pageX</w:t>
-      </w:r>
-      <w:proofErr w:type="spellEnd"/>
-      <w:r>
-        <w:t xml:space="preserve"> - </w:t>
-      </w:r>
-      <w:proofErr w:type="spellStart"/>
-      <w:r>
-        <w:t>stateManager.currentFloor.globals.canvas.x</w:t>
-      </w:r>
-      <w:proofErr w:type="spellEnd"/>
-      <w:r>
-        <w:t xml:space="preserve">, </w:t>
-      </w:r>
-      <w:proofErr w:type="spellStart"/>
-      <w:r>
-        <w:t>event.pageY</w:t>
-      </w:r>
-      <w:proofErr w:type="spellEnd"/>
-      <w:r>
-        <w:t xml:space="preserve"> - </w:t>
-      </w:r>
-      <w:proofErr w:type="spellStart"/>
-      <w:r>
-        <w:t>stateManager.currentFloor.globals.canvas.y</w:t>
-      </w:r>
-      <w:proofErr w:type="spellEnd"/>
-      <w:r>
-        <w:t>))</w:t>
+        <w:t xml:space="preserve">First, the state must implement the mouseMove(event) function. At the top of this function (or where appropriate), add the function call </w:t>
+      </w:r>
+      <w:r>
+        <w:t>stateManager.hoverRoomLabel(new Point(event.page</w:t>
+      </w:r>
+      <w:r>
+        <w:t xml:space="preserve">X, event.pageY), pointAtCursor), where pointAtCursor must be defined as </w:t>
+      </w:r>
+    </w:p>
+    <w:p>
+      <w:r>
+        <w:t>var pointAtCursor = stateManager.currentFloor.globals.view.toRealWorld(new Point(event.pageX - stateManager.currentFloor.globals.canvas.x, event.pageY - stateManager.currentFloor.globals.canvas.y))</w:t>
       </w:r>
     </w:p>
     <w:p>
@@ -1505,13 +1153,8 @@
         </w:rPr>
       </w:pPr>
       <w:r>
-        <w:t xml:space="preserve">In main2.js, add the new event handler in the function </w:t>
-      </w:r>
-      <w:proofErr w:type="spellStart"/>
-      <w:r>
-        <w:t>initCanvasEventHandlers</w:t>
-      </w:r>
-      <w:proofErr w:type="spellEnd"/>
+        <w:t>In main2.js, add the new event handler in the function initCanvasEventHandlers</w:t>
+      </w:r>
     </w:p>
     <w:p>
       <w:pPr>
@@ -1526,15 +1169,7 @@
         </w:rPr>
       </w:pPr>
       <w:r>
-        <w:t xml:space="preserve">Be sure to use the proper </w:t>
-      </w:r>
-      <w:proofErr w:type="spellStart"/>
-      <w:r>
-        <w:t>jQuery</w:t>
-      </w:r>
-      <w:proofErr w:type="spellEnd"/>
-      <w:r>
-        <w:t xml:space="preserve"> event handler.</w:t>
+        <w:t>Be sure to use the proper jQuery event handler.</w:t>
       </w:r>
     </w:p>
     <w:p>
@@ -1745,7 +1380,6 @@
       <w:sdtPr>
         <w:alias w:val="Title"/>
         <w:id w:val="540890930"/>
-        <w:placeholder/>
         <w:dataBinding w:prefixMappings="xmlns:ns0='http://schemas.openxmlformats.org/package/2006/metadata/core-properties' xmlns:ns1='http://purl.org/dc/elements/1.1/'" w:xpath="/ns0:coreProperties[1]/ns1:title[1]" w:storeItemID="{6C3C8BC8-F283-45AE-878A-BAB7291924A1}"/>
         <w:text/>
       </w:sdtPr>
@@ -1770,7 +1404,6 @@
       <w:sdtPr>
         <w:alias w:val="Title"/>
         <w:id w:val="540932446"/>
-        <w:placeholder/>
         <w:dataBinding w:prefixMappings="xmlns:ns0='http://schemas.openxmlformats.org/package/2006/metadata/core-properties' xmlns:ns1='http://purl.org/dc/elements/1.1/'" w:xpath="/ns0:coreProperties[1]/ns1:title[1]" w:storeItemID="{6C3C8BC8-F283-45AE-878A-BAB7291924A1}"/>
         <w:text/>
       </w:sdtPr>
@@ -5377,32 +5010,6 @@
         </w:p>
       </w:docPartBody>
     </w:docPart>
-    <w:docPart>
-      <w:docPartPr>
-        <w:name w:val="E0F1ADE1EBE14AB8A7E25AB8373A299F"/>
-        <w:category>
-          <w:name w:val="General"/>
-          <w:gallery w:val="placeholder"/>
-        </w:category>
-        <w:types>
-          <w:type w:val="bbPlcHdr"/>
-        </w:types>
-        <w:behaviors>
-          <w:behavior w:val="content"/>
-        </w:behaviors>
-        <w:guid w:val="{BF20EF5B-7F24-45B3-A6DF-9209B52AA928}"/>
-      </w:docPartPr>
-      <w:docPartBody>
-        <w:p>
-          <w:pPr>
-            <w:pStyle w:val="E0F1ADE1EBE14AB8A7E25AB8373A299F"/>
-          </w:pPr>
-          <w:r>
-            <w:t>[Type the subtitle]</w:t>
-          </w:r>
-        </w:p>
-      </w:docPartBody>
-    </w:docPart>
   </w:docParts>
 </w:glossaryDocument>
 </file>
@@ -5455,8 +5062,9 @@
     <w:panose1 w:val="020B0604030504040204"/>
     <w:charset w:val="00"/>
     <w:family w:val="swiss"/>
+    <w:notTrueType/>
     <w:pitch w:val="variable"/>
-    <w:sig w:usb0="E1002EFF" w:usb1="C000605B" w:usb2="00000029" w:usb3="00000000" w:csb0="000101FF" w:csb1="00000000"/>
+    <w:sig w:usb0="00000003" w:usb1="00000000" w:usb2="00000000" w:usb3="00000000" w:csb0="00000001" w:csb1="00000000"/>
   </w:font>
   <w:font w:name="HGPGothicE">
     <w:charset w:val="80"/>
@@ -5502,7 +5110,9 @@
   </w:compat>
   <w:rsids>
     <w:rsidRoot w:val="000F4A5A"/>
+    <w:rsid w:val="000D07C1"/>
     <w:rsid w:val="000F4A5A"/>
+    <w:rsid w:val="008412AA"/>
   </w:rsids>
   <m:mathPr>
     <m:mathFont m:val="Cambria Math"/>
@@ -6504,12 +6114,14 @@
 </file>
 
 <file path=customXml/item1.xml><?xml version="1.0" encoding="utf-8"?>
-<?mso-contentType ?>
-<FormTemplates xmlns="http://schemas.microsoft.com/sharepoint/v3/contenttype/forms">
-  <Display>DocumentLibraryForm</Display>
-  <Edit>AssetEditForm</Edit>
-  <New>DocumentLibraryForm</New>
-</FormTemplates>
+<CoverPageProperties xmlns="http://schemas.microsoft.com/office/2006/coverPageProps">
+  <PublishDate>2013-05-04T00:00:00</PublishDate>
+  <Abstract/>
+  <CompanyAddress/>
+  <CompanyPhone/>
+  <CompanyFax/>
+  <CompanyEmail/>
+</CoverPageProperties>
 </file>
 
 <file path=customXml/item2.xml><?xml version="1.0" encoding="utf-8"?>
@@ -6523,20 +6135,18 @@
 </file>
 
 <file path=customXml/item3.xml><?xml version="1.0" encoding="utf-8"?>
-<CoverPageProperties xmlns="http://schemas.microsoft.com/office/2006/coverPageProps">
-  <PublishDate>2013-05-04T00:00:00</PublishDate>
-  <Abstract/>
-  <CompanyAddress/>
-  <CompanyPhone/>
-  <CompanyFax/>
-  <CompanyEmail/>
-</CoverPageProperties>
+<?mso-contentType ?>
+<FormTemplates xmlns="http://schemas.microsoft.com/sharepoint/v3/contenttype/forms">
+  <Display>DocumentLibraryForm</Display>
+  <Edit>AssetEditForm</Edit>
+  <New>DocumentLibraryForm</New>
+</FormTemplates>
 </file>
 
 <file path=customXml/itemProps1.xml><?xml version="1.0" encoding="utf-8"?>
-<ds:datastoreItem xmlns:ds="http://schemas.openxmlformats.org/officeDocument/2006/customXml" ds:itemID="{D2B5EB3E-6F92-4073-AC97-174A32E53D4A}">
+<ds:datastoreItem xmlns:ds="http://schemas.openxmlformats.org/officeDocument/2006/customXml" ds:itemID="{55AF091B-3C7A-41E3-B477-F2FDAA23CFDA}">
   <ds:schemaRefs>
-    <ds:schemaRef ds:uri="http://schemas.microsoft.com/sharepoint/v3/contenttype/forms"/>
+    <ds:schemaRef ds:uri="http://schemas.microsoft.com/office/2006/coverPageProps"/>
   </ds:schemaRefs>
 </ds:datastoreItem>
 </file>
@@ -6550,9 +6160,9 @@
 </file>
 
 <file path=customXml/itemProps3.xml><?xml version="1.0" encoding="utf-8"?>
-<ds:datastoreItem xmlns:ds="http://schemas.openxmlformats.org/officeDocument/2006/customXml" ds:itemID="{55AF091B-3C7A-41E3-B477-F2FDAA23CFDA}">
+<ds:datastoreItem xmlns:ds="http://schemas.openxmlformats.org/officeDocument/2006/customXml" ds:itemID="{D2B5EB3E-6F92-4073-AC97-174A32E53D4A}">
   <ds:schemaRefs>
-    <ds:schemaRef ds:uri="http://schemas.microsoft.com/office/2006/coverPageProps"/>
+    <ds:schemaRef ds:uri="http://schemas.microsoft.com/sharepoint/v3/contenttype/forms"/>
   </ds:schemaRefs>
 </ds:datastoreItem>
 </file>
</xml_diff>

<commit_message>
adding authoring tool state descriptions
</commit_message>
<xml_diff>
--- a/Authoring Tool Summary.docx
+++ b/Authoring Tool Summary.docx
@@ -425,8 +425,21 @@
         </w:sdtPr>
         <w:sdtEndPr/>
         <w:sdtContent>
+          <w:proofErr w:type="spellStart"/>
           <w:r>
-            <w:t>NavPal Floorplan Creator</w:t>
+            <w:t>NavPal</w:t>
+          </w:r>
+          <w:proofErr w:type="spellEnd"/>
+          <w:r>
+            <w:t xml:space="preserve"> </w:t>
+          </w:r>
+          <w:proofErr w:type="spellStart"/>
+          <w:r>
+            <w:t>Floorplan</w:t>
+          </w:r>
+          <w:proofErr w:type="spellEnd"/>
+          <w:r>
+            <w:t xml:space="preserve"> Creator</w:t>
           </w:r>
         </w:sdtContent>
       </w:sdt>
@@ -449,9 +462,6 @@
     <w:sdt>
       <w:sdtPr>
         <w:id w:val="219697527"/>
-        <w:placeholder>
-          <w:docPart w:val="E0F1ADE1EBE14AB8A7E25AB8373A299F"/>
-        </w:placeholder>
         <w:dataBinding w:prefixMappings="xmlns:ns0='http://schemas.openxmlformats.org/package/2006/metadata/core-properties' xmlns:ns1='http://purl.org/dc/elements/1.1/'" w:xpath="/ns0:coreProperties[1]/ns1:subject[1]" w:storeItemID="{6C3C8BC8-F283-45AE-878A-BAB7291924A1}"/>
         <w:text/>
       </w:sdtPr>
@@ -480,8 +490,6 @@
         </w:rPr>
         <w:t>Overview</w:t>
       </w:r>
-      <w:bookmarkStart w:id="0" w:name="_GoBack"/>
-      <w:bookmarkEnd w:id="0"/>
     </w:p>
     <w:p>
       <w:r>
@@ -526,7 +534,15 @@
     </w:p>
     <w:p>
       <w:r>
-        <w:t xml:space="preserve">There exists a lone StateManager object in the tool. It is the only global variable. </w:t>
+        <w:t xml:space="preserve">There exists a lone </w:t>
+      </w:r>
+      <w:proofErr w:type="spellStart"/>
+      <w:r>
+        <w:t>StateManager</w:t>
+      </w:r>
+      <w:proofErr w:type="spellEnd"/>
+      <w:r>
+        <w:t xml:space="preserve"> object in the tool. It is the only global variable. </w:t>
       </w:r>
     </w:p>
     <w:p>
@@ -571,12 +587,36 @@
         <w:spacing w:after="200" w:line="276" w:lineRule="auto"/>
       </w:pPr>
       <w:r>
-        <w:t>The Floor object contains a Globals Container. This is described in further detail below.</w:t>
-      </w:r>
-    </w:p>
-    <w:p>
-      <w:r>
-        <w:t xml:space="preserve">A Globals Container (defined in lib/GlobalsContainer.js) maintains the state of each Point (defined in draw/Point.js) and Line (defined in draw/line.js) in the floor plan. It also contains methods for adding and removing such objects, and a slew of other utilities for similar operations such as the functions that draw all the Points and Lalls on the floor. Most importantly, it contains two key class variables: </w:t>
+        <w:t xml:space="preserve">The Floor object contains a </w:t>
+      </w:r>
+      <w:proofErr w:type="spellStart"/>
+      <w:r>
+        <w:t>Globals</w:t>
+      </w:r>
+      <w:proofErr w:type="spellEnd"/>
+      <w:r>
+        <w:t xml:space="preserve"> Container. This is described in further detail below.</w:t>
+      </w:r>
+    </w:p>
+    <w:p>
+      <w:r>
+        <w:t xml:space="preserve">A </w:t>
+      </w:r>
+      <w:proofErr w:type="spellStart"/>
+      <w:r>
+        <w:t>Globals</w:t>
+      </w:r>
+      <w:proofErr w:type="spellEnd"/>
+      <w:r>
+        <w:t xml:space="preserve"> Container (defined in lib/GlobalsContainer.js) maintains the state of each Point (defined in draw/Point.js) and Line (defined in draw/line.js) in the floor plan. It also contains methods for adding and removing such objects, and a slew of other utilities for similar operations such as the functions that draw all the Points and </w:t>
+      </w:r>
+      <w:proofErr w:type="spellStart"/>
+      <w:r>
+        <w:t>Lalls</w:t>
+      </w:r>
+      <w:proofErr w:type="spellEnd"/>
+      <w:r>
+        <w:t xml:space="preserve"> on the floor. Most importantly, it contains two key class variables: </w:t>
       </w:r>
     </w:p>
     <w:p>
@@ -646,27 +686,695 @@
       </w:r>
     </w:p>
     <w:p>
-      <w:r>
-        <w:t>PAUL WRITE THIS SECTION</w:t>
-      </w:r>
-    </w:p>
-    <w:p>
       <w:pPr>
         <w:pStyle w:val="Heading1"/>
         <w:rPr>
+          <w:rFonts w:asciiTheme="minorHAnsi" w:hAnsiTheme="minorHAnsi"/>
+          <w:caps w:val="0"/>
+          <w:color w:val="auto"/>
+          <w:sz w:val="23"/>
+          <w:szCs w:val="20"/>
+        </w:rPr>
+      </w:pPr>
+      <w:r>
+        <w:rPr>
+          <w:rFonts w:asciiTheme="minorHAnsi" w:hAnsiTheme="minorHAnsi"/>
+          <w:caps w:val="0"/>
+          <w:color w:val="auto"/>
+          <w:sz w:val="23"/>
+          <w:szCs w:val="20"/>
+        </w:rPr>
+        <w:t>This section gives a brief description of each feature in the authoring tool. The tools appear on the left hand side of the authoring tool.</w:t>
+      </w:r>
+    </w:p>
+    <w:p>
+      <w:pPr>
+        <w:pStyle w:val="Heading1"/>
+        <w:numPr>
+          <w:ilvl w:val="0"/>
+          <w:numId w:val="29"/>
+        </w:numPr>
+        <w:rPr>
+          <w:rFonts w:asciiTheme="minorHAnsi" w:hAnsiTheme="minorHAnsi"/>
+          <w:caps w:val="0"/>
+          <w:color w:val="auto"/>
+          <w:sz w:val="23"/>
+          <w:szCs w:val="20"/>
+        </w:rPr>
+      </w:pPr>
+      <w:r>
+        <w:rPr>
+          <w:rFonts w:asciiTheme="minorHAnsi" w:hAnsiTheme="minorHAnsi"/>
+          <w:caps w:val="0"/>
+          <w:color w:val="auto"/>
+          <w:sz w:val="23"/>
+          <w:szCs w:val="20"/>
+        </w:rPr>
+        <w:lastRenderedPageBreak/>
+        <w:t>Sele</w:t>
+      </w:r>
+      <w:bookmarkStart w:id="0" w:name="_GoBack"/>
+      <w:bookmarkEnd w:id="0"/>
+      <w:r>
+        <w:rPr>
+          <w:rFonts w:asciiTheme="minorHAnsi" w:hAnsiTheme="minorHAnsi"/>
+          <w:caps w:val="0"/>
+          <w:color w:val="auto"/>
+          <w:sz w:val="23"/>
+          <w:szCs w:val="20"/>
+        </w:rPr>
+        <w:t>ct:</w:t>
+      </w:r>
+    </w:p>
+    <w:p>
+      <w:pPr>
+        <w:pStyle w:val="Heading1"/>
+        <w:numPr>
+          <w:ilvl w:val="1"/>
+          <w:numId w:val="29"/>
+        </w:numPr>
+        <w:rPr>
+          <w:rFonts w:asciiTheme="minorHAnsi" w:hAnsiTheme="minorHAnsi"/>
+          <w:caps w:val="0"/>
+          <w:color w:val="auto"/>
+          <w:sz w:val="23"/>
+          <w:szCs w:val="20"/>
+        </w:rPr>
+      </w:pPr>
+      <w:r>
+        <w:rPr>
+          <w:rFonts w:asciiTheme="minorHAnsi" w:hAnsiTheme="minorHAnsi"/>
+          <w:caps w:val="0"/>
+          <w:color w:val="auto"/>
+          <w:sz w:val="23"/>
+          <w:szCs w:val="20"/>
+        </w:rPr>
+        <w:t>The select state allows the user to modify points and lines. There is the ability to click and drag points or lines. This state can also be used to delete points or lines. It is possible to select multiple points or lines at once, by dragging to create a selection area.</w:t>
+      </w:r>
+    </w:p>
+    <w:p>
+      <w:pPr>
+        <w:pStyle w:val="Heading1"/>
+        <w:numPr>
+          <w:ilvl w:val="0"/>
+          <w:numId w:val="29"/>
+        </w:numPr>
+        <w:rPr>
+          <w:rFonts w:asciiTheme="minorHAnsi" w:hAnsiTheme="minorHAnsi"/>
+          <w:caps w:val="0"/>
+          <w:color w:val="auto"/>
+          <w:sz w:val="23"/>
+          <w:szCs w:val="20"/>
+        </w:rPr>
+      </w:pPr>
+      <w:r>
+        <w:rPr>
+          <w:rFonts w:asciiTheme="minorHAnsi" w:hAnsiTheme="minorHAnsi"/>
+          <w:caps w:val="0"/>
+          <w:color w:val="auto"/>
+          <w:sz w:val="23"/>
+          <w:szCs w:val="20"/>
+        </w:rPr>
+        <w:t>Pan:</w:t>
+      </w:r>
+    </w:p>
+    <w:p>
+      <w:pPr>
+        <w:pStyle w:val="Heading1"/>
+        <w:numPr>
+          <w:ilvl w:val="1"/>
+          <w:numId w:val="29"/>
+        </w:numPr>
+        <w:rPr>
+          <w:rFonts w:asciiTheme="minorHAnsi" w:hAnsiTheme="minorHAnsi"/>
+          <w:caps w:val="0"/>
+          <w:color w:val="auto"/>
+          <w:sz w:val="23"/>
+          <w:szCs w:val="20"/>
+        </w:rPr>
+      </w:pPr>
+      <w:r>
+        <w:rPr>
+          <w:rFonts w:asciiTheme="minorHAnsi" w:hAnsiTheme="minorHAnsi"/>
+          <w:caps w:val="0"/>
+          <w:color w:val="auto"/>
+          <w:sz w:val="23"/>
+          <w:szCs w:val="20"/>
+        </w:rPr>
+        <w:t>The pan state allows the user to click and drag to pan the floor.</w:t>
+      </w:r>
+    </w:p>
+    <w:p>
+      <w:pPr>
+        <w:pStyle w:val="Heading1"/>
+        <w:numPr>
+          <w:ilvl w:val="0"/>
+          <w:numId w:val="29"/>
+        </w:numPr>
+        <w:rPr>
+          <w:rFonts w:asciiTheme="minorHAnsi" w:hAnsiTheme="minorHAnsi"/>
+          <w:caps w:val="0"/>
+          <w:color w:val="auto"/>
+          <w:sz w:val="23"/>
+          <w:szCs w:val="20"/>
+        </w:rPr>
+      </w:pPr>
+      <w:r>
+        <w:rPr>
+          <w:rFonts w:asciiTheme="minorHAnsi" w:hAnsiTheme="minorHAnsi"/>
+          <w:caps w:val="0"/>
+          <w:color w:val="auto"/>
+          <w:sz w:val="23"/>
+          <w:szCs w:val="20"/>
+        </w:rPr>
+        <w:t>Zoom In:</w:t>
+      </w:r>
+    </w:p>
+    <w:p>
+      <w:pPr>
+        <w:pStyle w:val="Heading1"/>
+        <w:numPr>
+          <w:ilvl w:val="1"/>
+          <w:numId w:val="29"/>
+        </w:numPr>
+        <w:rPr>
+          <w:rFonts w:asciiTheme="minorHAnsi" w:hAnsiTheme="minorHAnsi"/>
+          <w:caps w:val="0"/>
+          <w:color w:val="auto"/>
+          <w:sz w:val="23"/>
+          <w:szCs w:val="20"/>
+        </w:rPr>
+      </w:pPr>
+      <w:r>
+        <w:rPr>
+          <w:rFonts w:asciiTheme="minorHAnsi" w:hAnsiTheme="minorHAnsi"/>
+          <w:caps w:val="0"/>
+          <w:color w:val="auto"/>
+          <w:sz w:val="23"/>
+          <w:szCs w:val="20"/>
+        </w:rPr>
+        <w:t>The zoom in state allows the user to click to zoom in.</w:t>
+      </w:r>
+    </w:p>
+    <w:p>
+      <w:pPr>
+        <w:pStyle w:val="Heading1"/>
+        <w:numPr>
+          <w:ilvl w:val="0"/>
+          <w:numId w:val="29"/>
+        </w:numPr>
+        <w:rPr>
+          <w:rFonts w:asciiTheme="minorHAnsi" w:hAnsiTheme="minorHAnsi"/>
+          <w:caps w:val="0"/>
+          <w:color w:val="auto"/>
+          <w:sz w:val="23"/>
+          <w:szCs w:val="20"/>
+        </w:rPr>
+      </w:pPr>
+      <w:r>
+        <w:rPr>
+          <w:rFonts w:asciiTheme="minorHAnsi" w:hAnsiTheme="minorHAnsi"/>
+          <w:caps w:val="0"/>
+          <w:color w:val="auto"/>
+          <w:sz w:val="23"/>
+          <w:szCs w:val="20"/>
+        </w:rPr>
+        <w:t>Zoom Out:</w:t>
+      </w:r>
+    </w:p>
+    <w:p>
+      <w:pPr>
+        <w:pStyle w:val="Heading1"/>
+        <w:numPr>
+          <w:ilvl w:val="1"/>
+          <w:numId w:val="29"/>
+        </w:numPr>
+        <w:rPr>
+          <w:rFonts w:asciiTheme="minorHAnsi" w:hAnsiTheme="minorHAnsi"/>
+          <w:caps w:val="0"/>
+          <w:color w:val="auto"/>
+          <w:sz w:val="23"/>
+          <w:szCs w:val="20"/>
+        </w:rPr>
+      </w:pPr>
+      <w:r>
+        <w:rPr>
+          <w:rFonts w:asciiTheme="minorHAnsi" w:hAnsiTheme="minorHAnsi"/>
+          <w:caps w:val="0"/>
+          <w:color w:val="auto"/>
+          <w:sz w:val="23"/>
+          <w:szCs w:val="20"/>
+        </w:rPr>
+        <w:t>The zoom in state allows the user to click to zoom out.</w:t>
+      </w:r>
+    </w:p>
+    <w:p>
+      <w:pPr>
+        <w:pStyle w:val="Heading1"/>
+        <w:numPr>
+          <w:ilvl w:val="0"/>
+          <w:numId w:val="29"/>
+        </w:numPr>
+        <w:rPr>
+          <w:rFonts w:asciiTheme="minorHAnsi" w:hAnsiTheme="minorHAnsi"/>
+          <w:caps w:val="0"/>
+          <w:color w:val="auto"/>
+          <w:sz w:val="23"/>
+          <w:szCs w:val="20"/>
+        </w:rPr>
+      </w:pPr>
+      <w:r>
+        <w:rPr>
+          <w:rFonts w:asciiTheme="minorHAnsi" w:hAnsiTheme="minorHAnsi"/>
+          <w:caps w:val="0"/>
+          <w:color w:val="auto"/>
+          <w:sz w:val="23"/>
+          <w:szCs w:val="20"/>
+        </w:rPr>
+        <w:t>Draw:</w:t>
+      </w:r>
+    </w:p>
+    <w:p>
+      <w:pPr>
+        <w:pStyle w:val="Heading1"/>
+        <w:numPr>
+          <w:ilvl w:val="1"/>
+          <w:numId w:val="29"/>
+        </w:numPr>
+        <w:rPr>
+          <w:rFonts w:asciiTheme="minorHAnsi" w:hAnsiTheme="minorHAnsi"/>
+          <w:caps w:val="0"/>
+          <w:color w:val="auto"/>
+          <w:sz w:val="23"/>
+          <w:szCs w:val="20"/>
+        </w:rPr>
+      </w:pPr>
+      <w:r>
+        <w:rPr>
+          <w:rFonts w:asciiTheme="minorHAnsi" w:hAnsiTheme="minorHAnsi"/>
+          <w:caps w:val="0"/>
+          <w:color w:val="auto"/>
+          <w:sz w:val="23"/>
+          <w:szCs w:val="20"/>
+        </w:rPr>
+        <w:t>The draw tool allows the user to add new lines (walls) to the floor plan. The user clicks to add a point, and line are automatically created from the previous point. New points 'snap' to existing points and lines to make creating closed off areas easier. Any overlapping lines will automatically split existing lines into two lines and will add a point to the location of intersection.</w:t>
+      </w:r>
+    </w:p>
+    <w:p>
+      <w:pPr>
+        <w:pStyle w:val="Heading1"/>
+        <w:numPr>
+          <w:ilvl w:val="0"/>
+          <w:numId w:val="29"/>
+        </w:numPr>
+        <w:rPr>
+          <w:rFonts w:asciiTheme="minorHAnsi" w:hAnsiTheme="minorHAnsi"/>
+          <w:caps w:val="0"/>
+          <w:color w:val="auto"/>
+          <w:sz w:val="23"/>
+          <w:szCs w:val="20"/>
+        </w:rPr>
+      </w:pPr>
+      <w:r>
+        <w:rPr>
+          <w:rFonts w:asciiTheme="minorHAnsi" w:hAnsiTheme="minorHAnsi"/>
+          <w:caps w:val="0"/>
+          <w:color w:val="auto"/>
+          <w:sz w:val="23"/>
+          <w:szCs w:val="20"/>
+        </w:rPr>
+        <w:t>Door:</w:t>
+      </w:r>
+    </w:p>
+    <w:p>
+      <w:pPr>
+        <w:pStyle w:val="Heading1"/>
+        <w:numPr>
+          <w:ilvl w:val="1"/>
+          <w:numId w:val="29"/>
+        </w:numPr>
+        <w:rPr>
+          <w:rFonts w:asciiTheme="minorHAnsi" w:hAnsiTheme="minorHAnsi"/>
+          <w:caps w:val="0"/>
+          <w:color w:val="auto"/>
+          <w:sz w:val="23"/>
+          <w:szCs w:val="20"/>
+        </w:rPr>
+      </w:pPr>
+      <w:r>
+        <w:rPr>
+          <w:rFonts w:asciiTheme="minorHAnsi" w:hAnsiTheme="minorHAnsi"/>
+          <w:caps w:val="0"/>
+          <w:color w:val="auto"/>
+          <w:sz w:val="23"/>
+          <w:szCs w:val="20"/>
+        </w:rPr>
+        <w:t xml:space="preserve">The door tool is used to mark that a wall represents a door, which a person can pass through to get to a different room. Every wall can be </w:t>
+      </w:r>
+      <w:proofErr w:type="spellStart"/>
+      <w:r>
+        <w:rPr>
+          <w:rFonts w:asciiTheme="minorHAnsi" w:hAnsiTheme="minorHAnsi"/>
+          <w:caps w:val="0"/>
+          <w:color w:val="auto"/>
+          <w:sz w:val="23"/>
+          <w:szCs w:val="20"/>
+        </w:rPr>
+        <w:t>toggeled</w:t>
+      </w:r>
+      <w:proofErr w:type="spellEnd"/>
+      <w:r>
+        <w:rPr>
+          <w:rFonts w:asciiTheme="minorHAnsi" w:hAnsiTheme="minorHAnsi"/>
+          <w:caps w:val="0"/>
+          <w:color w:val="auto"/>
+          <w:sz w:val="23"/>
+          <w:szCs w:val="20"/>
+        </w:rPr>
+        <w:t xml:space="preserve"> between a normal wall and a door by clicking on a wall in this state. If a user hovers over a wall, it will change color to indicate which wall will change upon clicking.</w:t>
+      </w:r>
+      <w:r>
+        <w:rPr>
+          <w:rFonts w:asciiTheme="minorHAnsi" w:hAnsiTheme="minorHAnsi"/>
+          <w:caps w:val="0"/>
+          <w:color w:val="auto"/>
+          <w:sz w:val="23"/>
+          <w:szCs w:val="20"/>
+        </w:rPr>
+        <w:tab/>
+      </w:r>
+    </w:p>
+    <w:p>
+      <w:pPr>
+        <w:pStyle w:val="Heading1"/>
+        <w:numPr>
+          <w:ilvl w:val="0"/>
+          <w:numId w:val="29"/>
+        </w:numPr>
+        <w:rPr>
+          <w:rFonts w:asciiTheme="minorHAnsi" w:hAnsiTheme="minorHAnsi"/>
+          <w:caps w:val="0"/>
+          <w:color w:val="auto"/>
+          <w:sz w:val="23"/>
+          <w:szCs w:val="20"/>
+        </w:rPr>
+      </w:pPr>
+      <w:r>
+        <w:rPr>
+          <w:rFonts w:asciiTheme="minorHAnsi" w:hAnsiTheme="minorHAnsi"/>
+          <w:caps w:val="0"/>
+          <w:color w:val="auto"/>
+          <w:sz w:val="23"/>
+          <w:szCs w:val="20"/>
+        </w:rPr>
+        <w:t>Exit:</w:t>
+      </w:r>
+    </w:p>
+    <w:p>
+      <w:pPr>
+        <w:pStyle w:val="Heading1"/>
+        <w:numPr>
+          <w:ilvl w:val="1"/>
+          <w:numId w:val="29"/>
+        </w:numPr>
+        <w:rPr>
+          <w:rFonts w:asciiTheme="minorHAnsi" w:hAnsiTheme="minorHAnsi"/>
+          <w:caps w:val="0"/>
+          <w:color w:val="auto"/>
+          <w:sz w:val="23"/>
+          <w:szCs w:val="20"/>
+        </w:rPr>
+      </w:pPr>
+      <w:r>
+        <w:rPr>
+          <w:rFonts w:asciiTheme="minorHAnsi" w:hAnsiTheme="minorHAnsi"/>
+          <w:caps w:val="0"/>
+          <w:color w:val="auto"/>
+          <w:sz w:val="23"/>
+          <w:szCs w:val="20"/>
+        </w:rPr>
+        <w:t>The exit tool is similar to the door tool, but it used to indicate exits or entrances on the floor that lead to outside the building.</w:t>
+      </w:r>
+    </w:p>
+    <w:p>
+      <w:pPr>
+        <w:pStyle w:val="Heading1"/>
+        <w:numPr>
+          <w:ilvl w:val="0"/>
+          <w:numId w:val="29"/>
+        </w:numPr>
+        <w:rPr>
+          <w:rFonts w:asciiTheme="minorHAnsi" w:hAnsiTheme="minorHAnsi"/>
+          <w:caps w:val="0"/>
+          <w:color w:val="auto"/>
+          <w:sz w:val="23"/>
+          <w:szCs w:val="20"/>
+        </w:rPr>
+      </w:pPr>
+      <w:r>
+        <w:rPr>
+          <w:rFonts w:asciiTheme="minorHAnsi" w:hAnsiTheme="minorHAnsi"/>
+          <w:caps w:val="0"/>
+          <w:color w:val="auto"/>
+          <w:sz w:val="23"/>
+          <w:szCs w:val="20"/>
+        </w:rPr>
+        <w:t>Classification:</w:t>
+      </w:r>
+    </w:p>
+    <w:p>
+      <w:pPr>
+        <w:pStyle w:val="Heading1"/>
+        <w:numPr>
+          <w:ilvl w:val="1"/>
+          <w:numId w:val="29"/>
+        </w:numPr>
+        <w:rPr>
+          <w:rFonts w:asciiTheme="minorHAnsi" w:hAnsiTheme="minorHAnsi"/>
+          <w:caps w:val="0"/>
+          <w:color w:val="auto"/>
+          <w:sz w:val="23"/>
+          <w:szCs w:val="20"/>
+        </w:rPr>
+      </w:pPr>
+      <w:r>
+        <w:rPr>
+          <w:rFonts w:asciiTheme="minorHAnsi" w:hAnsiTheme="minorHAnsi"/>
+          <w:caps w:val="0"/>
+          <w:color w:val="auto"/>
+          <w:sz w:val="23"/>
+          <w:szCs w:val="20"/>
+        </w:rPr>
+        <w:t>The classification tool is used to label rooms, hallways, or obstacles. The authoring tool automatically detects the smallest closed off areas, which it considers be to be rooms, hallways, or obstacles. While hovering in this state, a blue polygon appears to indicate the closed off area the user will select. Upon clicking, a box pops up for the user to enter the name of the room and a description. Any closed off areas that have been labeled become red.</w:t>
+      </w:r>
+    </w:p>
+    <w:p>
+      <w:pPr>
+        <w:pStyle w:val="Heading1"/>
+        <w:numPr>
+          <w:ilvl w:val="0"/>
+          <w:numId w:val="29"/>
+        </w:numPr>
+        <w:rPr>
+          <w:rFonts w:asciiTheme="minorHAnsi" w:hAnsiTheme="minorHAnsi"/>
+          <w:caps w:val="0"/>
+          <w:color w:val="auto"/>
+          <w:sz w:val="23"/>
+          <w:szCs w:val="20"/>
+        </w:rPr>
+      </w:pPr>
+      <w:r>
+        <w:rPr>
+          <w:rFonts w:asciiTheme="minorHAnsi" w:hAnsiTheme="minorHAnsi"/>
+          <w:caps w:val="0"/>
+          <w:color w:val="auto"/>
+          <w:sz w:val="23"/>
+          <w:szCs w:val="20"/>
+        </w:rPr>
+        <w:lastRenderedPageBreak/>
+        <w:t>Landmark:</w:t>
+      </w:r>
+    </w:p>
+    <w:p>
+      <w:pPr>
+        <w:pStyle w:val="Heading1"/>
+        <w:numPr>
+          <w:ilvl w:val="1"/>
+          <w:numId w:val="29"/>
+        </w:numPr>
+        <w:rPr>
+          <w:rFonts w:asciiTheme="minorHAnsi" w:hAnsiTheme="minorHAnsi"/>
+          <w:caps w:val="0"/>
+          <w:color w:val="auto"/>
+          <w:sz w:val="23"/>
+          <w:szCs w:val="20"/>
+        </w:rPr>
+      </w:pPr>
+      <w:r>
+        <w:rPr>
+          <w:rFonts w:asciiTheme="minorHAnsi" w:hAnsiTheme="minorHAnsi"/>
+          <w:caps w:val="0"/>
+          <w:color w:val="auto"/>
+          <w:sz w:val="23"/>
+          <w:szCs w:val="20"/>
+        </w:rPr>
+        <w:t>The landmark state can be used to indicate landmarks on the floor. If the user clicks in this state, a box pops up to allow the user to enter the name and description of a landmark. If the use clicks near an existing landmark, they can edit the name or location of that landmark, or simply delete it.</w:t>
+      </w:r>
+    </w:p>
+    <w:p>
+      <w:pPr>
+        <w:pStyle w:val="Heading1"/>
+        <w:numPr>
+          <w:ilvl w:val="0"/>
+          <w:numId w:val="29"/>
+        </w:numPr>
+        <w:rPr>
+          <w:rFonts w:asciiTheme="minorHAnsi" w:hAnsiTheme="minorHAnsi"/>
+          <w:caps w:val="0"/>
+          <w:color w:val="auto"/>
+          <w:sz w:val="23"/>
+          <w:szCs w:val="20"/>
+        </w:rPr>
+      </w:pPr>
+      <w:r>
+        <w:rPr>
+          <w:rFonts w:asciiTheme="minorHAnsi" w:hAnsiTheme="minorHAnsi"/>
+          <w:caps w:val="0"/>
+          <w:color w:val="auto"/>
+          <w:sz w:val="23"/>
+          <w:szCs w:val="20"/>
+        </w:rPr>
+        <w:t>Stair:</w:t>
+      </w:r>
+    </w:p>
+    <w:p>
+      <w:pPr>
+        <w:pStyle w:val="Heading1"/>
+        <w:numPr>
+          <w:ilvl w:val="1"/>
+          <w:numId w:val="29"/>
+        </w:numPr>
+        <w:rPr>
+          <w:rFonts w:asciiTheme="minorHAnsi" w:hAnsiTheme="minorHAnsi"/>
+          <w:caps w:val="0"/>
+          <w:color w:val="auto"/>
+          <w:sz w:val="23"/>
+          <w:szCs w:val="20"/>
+        </w:rPr>
+      </w:pPr>
+      <w:r>
+        <w:rPr>
+          <w:rFonts w:asciiTheme="minorHAnsi" w:hAnsiTheme="minorHAnsi"/>
+          <w:caps w:val="0"/>
+          <w:color w:val="auto"/>
+          <w:sz w:val="23"/>
+          <w:szCs w:val="20"/>
+        </w:rPr>
+        <w:t xml:space="preserve">The stair tool is used to indicate an </w:t>
+      </w:r>
+      <w:proofErr w:type="spellStart"/>
+      <w:r>
+        <w:rPr>
+          <w:rFonts w:asciiTheme="minorHAnsi" w:hAnsiTheme="minorHAnsi"/>
+          <w:caps w:val="0"/>
+          <w:color w:val="auto"/>
+          <w:sz w:val="23"/>
+          <w:szCs w:val="20"/>
+        </w:rPr>
+        <w:t>interfloor</w:t>
+      </w:r>
+      <w:proofErr w:type="spellEnd"/>
+      <w:r>
+        <w:rPr>
+          <w:rFonts w:asciiTheme="minorHAnsi" w:hAnsiTheme="minorHAnsi"/>
+          <w:caps w:val="0"/>
+          <w:color w:val="auto"/>
+          <w:sz w:val="23"/>
+          <w:szCs w:val="20"/>
+        </w:rPr>
+        <w:t xml:space="preserve"> connection. The user clicks in the area where the stair case exists, and a box will pop up. The user must label the stair case, using a name. If this is the first time labeling a particular stair case, the user types in a new name. If the same stair case has already been labeled on another floor, a list of existing stairs will be populated for the user to select from.</w:t>
+      </w:r>
+    </w:p>
+    <w:p>
+      <w:pPr>
+        <w:pStyle w:val="Heading1"/>
+        <w:numPr>
+          <w:ilvl w:val="0"/>
+          <w:numId w:val="30"/>
+        </w:numPr>
+        <w:rPr>
+          <w:rFonts w:asciiTheme="minorHAnsi" w:hAnsiTheme="minorHAnsi"/>
+          <w:caps w:val="0"/>
+          <w:color w:val="auto"/>
+          <w:sz w:val="23"/>
+          <w:szCs w:val="20"/>
+        </w:rPr>
+      </w:pPr>
+      <w:r>
+        <w:rPr>
+          <w:rFonts w:asciiTheme="minorHAnsi" w:hAnsiTheme="minorHAnsi"/>
+          <w:caps w:val="0"/>
+          <w:color w:val="auto"/>
+          <w:sz w:val="23"/>
+          <w:szCs w:val="20"/>
+        </w:rPr>
+        <w:t>Elevator:</w:t>
+      </w:r>
+    </w:p>
+    <w:p>
+      <w:pPr>
+        <w:pStyle w:val="Heading1"/>
+        <w:numPr>
+          <w:ilvl w:val="1"/>
+          <w:numId w:val="30"/>
+        </w:numPr>
+        <w:rPr>
+          <w:rFonts w:asciiTheme="minorHAnsi" w:hAnsiTheme="minorHAnsi"/>
           <w:b/>
-        </w:rPr>
-      </w:pPr>
-      <w:r>
-        <w:rPr>
+          <w:caps w:val="0"/>
+          <w:color w:val="auto"/>
+          <w:sz w:val="23"/>
+          <w:szCs w:val="20"/>
+        </w:rPr>
+      </w:pPr>
+      <w:r>
+        <w:rPr>
+          <w:rFonts w:asciiTheme="minorHAnsi" w:hAnsiTheme="minorHAnsi"/>
+          <w:caps w:val="0"/>
+          <w:color w:val="auto"/>
+          <w:sz w:val="23"/>
+          <w:szCs w:val="20"/>
+        </w:rPr>
+        <w:t>The elevator tool is similar to the stair tool, but it indicates an elevator can be used to connect to another floor.</w:t>
+      </w:r>
+      <w:r>
+        <w:rPr>
+          <w:rFonts w:asciiTheme="minorHAnsi" w:hAnsiTheme="minorHAnsi"/>
           <w:b/>
+          <w:caps w:val="0"/>
+          <w:color w:val="auto"/>
+          <w:sz w:val="23"/>
+          <w:szCs w:val="20"/>
+        </w:rPr>
+        <w:t xml:space="preserve"> </w:t>
+      </w:r>
+    </w:p>
+    <w:p>
+      <w:pPr>
+        <w:pStyle w:val="Heading1"/>
+        <w:rPr>
+          <w:b/>
+        </w:rPr>
+      </w:pPr>
+      <w:r>
+        <w:rPr>
+          <w:b/>
         </w:rPr>
         <w:t>State Functionality</w:t>
       </w:r>
     </w:p>
     <w:p>
       <w:r>
-        <w:lastRenderedPageBreak/>
         <w:t>Each state must implement the following methods, because State Manager calls each of them:</w:t>
       </w:r>
     </w:p>
@@ -758,7 +1466,15 @@
         <w:spacing w:after="200" w:line="276" w:lineRule="auto"/>
       </w:pPr>
       <w:r>
-        <w:t>For example, a point is drawn at the user’s cursor (and a line from the most recently-drawn point if necessary) in the Draw State’s draw() function when the drawing tool is engaged.</w:t>
+        <w:t xml:space="preserve">For example, a point is drawn at the user’s cursor (and a line from the most recently-drawn point if necessary) in the Draw State’s </w:t>
+      </w:r>
+      <w:proofErr w:type="gramStart"/>
+      <w:r>
+        <w:t>draw(</w:t>
+      </w:r>
+      <w:proofErr w:type="gramEnd"/>
+      <w:r>
+        <w:t>) function when the drawing tool is engaged.</w:t>
       </w:r>
     </w:p>
     <w:p>
@@ -804,7 +1520,15 @@
         <w:spacing w:after="200" w:line="276" w:lineRule="auto"/>
       </w:pPr>
       <w:r>
-        <w:t xml:space="preserve">Upload a tool thumbnail to the img directory. </w:t>
+        <w:t xml:space="preserve">Upload a tool thumbnail to the </w:t>
+      </w:r>
+      <w:proofErr w:type="spellStart"/>
+      <w:r>
+        <w:t>img</w:t>
+      </w:r>
+      <w:proofErr w:type="spellEnd"/>
+      <w:r>
+        <w:t xml:space="preserve"> directory. </w:t>
       </w:r>
     </w:p>
     <w:p>
@@ -830,10 +1554,19 @@
         <w:spacing w:after="200" w:line="276" w:lineRule="auto"/>
       </w:pPr>
       <w:r>
+        <w:lastRenderedPageBreak/>
         <w:t xml:space="preserve">The tool dock on the left-hand side of the authoring tool subdivides the tools into groups (separated by an underline). Find the appropriate group for the new tool, or make a new one by adding </w:t>
       </w:r>
       <w:r>
-        <w:t>&lt;div class="toolGrouping"&gt;</w:t>
+        <w:t>&lt;div class="</w:t>
+      </w:r>
+      <w:proofErr w:type="spellStart"/>
+      <w:r>
+        <w:t>toolGrouping</w:t>
+      </w:r>
+      <w:proofErr w:type="spellEnd"/>
+      <w:r>
+        <w:t>"&gt;</w:t>
       </w:r>
       <w:r>
         <w:t>&lt;/div&gt;.</w:t>
@@ -852,13 +1585,29 @@
         <w:t xml:space="preserve">Look for the bottommost </w:t>
       </w:r>
       <w:r>
-        <w:t>&lt;div class="row-fluid toolrow"&gt;</w:t>
+        <w:t xml:space="preserve">&lt;div class="row-fluid </w:t>
+      </w:r>
+      <w:proofErr w:type="spellStart"/>
+      <w:r>
+        <w:t>toolrow</w:t>
+      </w:r>
+      <w:proofErr w:type="spellEnd"/>
+      <w:r>
+        <w:t>"&gt;</w:t>
       </w:r>
       <w:r>
         <w:t xml:space="preserve">&lt;/div&gt; in the appropriate group. If it only has one member (i.e. only one &lt;div&gt; inside of it), add another tool inside it. If it has two members, create a new </w:t>
       </w:r>
       <w:r>
-        <w:t>&lt;div class="row-fluid toolrow"&gt;</w:t>
+        <w:t xml:space="preserve">&lt;div class="row-fluid </w:t>
+      </w:r>
+      <w:proofErr w:type="spellStart"/>
+      <w:r>
+        <w:t>toolrow</w:t>
+      </w:r>
+      <w:proofErr w:type="spellEnd"/>
+      <w:r>
+        <w:t>"&gt;</w:t>
       </w:r>
       <w:r>
         <w:t xml:space="preserve">&lt;/div&gt; beneath. </w:t>
@@ -874,7 +1623,39 @@
         <w:spacing w:after="200" w:line="276" w:lineRule="auto"/>
       </w:pPr>
       <w:r>
-        <w:t>To add a new tool, create a new &lt;div&gt; which follows the form &lt;div id=$toolName class=”toolIcon tool left/right” style=”background-image: url($thumbnailUrl) “ data-toggle=”tooltip” title=$Description&gt;&lt;/div&gt;</w:t>
+        <w:t>To add a new tool, create a new &lt;div&gt; which follows the form &lt;div id=$</w:t>
+      </w:r>
+      <w:proofErr w:type="spellStart"/>
+      <w:r>
+        <w:t>toolName</w:t>
+      </w:r>
+      <w:proofErr w:type="spellEnd"/>
+      <w:r>
+        <w:t xml:space="preserve"> class=”</w:t>
+      </w:r>
+      <w:proofErr w:type="spellStart"/>
+      <w:r>
+        <w:t>toolIcon</w:t>
+      </w:r>
+      <w:proofErr w:type="spellEnd"/>
+      <w:r>
+        <w:t xml:space="preserve"> tool left/right” style=”background-image: </w:t>
+      </w:r>
+      <w:proofErr w:type="spellStart"/>
+      <w:r>
+        <w:t>url</w:t>
+      </w:r>
+      <w:proofErr w:type="spellEnd"/>
+      <w:r>
+        <w:t>($</w:t>
+      </w:r>
+      <w:proofErr w:type="spellStart"/>
+      <w:r>
+        <w:t>thumbnailUrl</w:t>
+      </w:r>
+      <w:proofErr w:type="spellEnd"/>
+      <w:r>
+        <w:t>) “ data-toggle=”tooltip” title=$Description&gt;&lt;/div&gt;</w:t>
       </w:r>
     </w:p>
     <w:p>
@@ -890,7 +1671,41 @@
         <w:t xml:space="preserve">For example, </w:t>
       </w:r>
       <w:r>
-        <w:t>&lt;div id="Draw" class="active toolIcon tool left" style="background-image: url(img/wallIcon.svg)" data-toggle="tooltip" title="Wall Tool: Click to select the starting point of a wall. Move the mouse to the end of the wall and click to create. Press the space bar to release the tool. (/)"&gt;&lt;/div&gt;</w:t>
+        <w:t xml:space="preserve">&lt;div id="Draw" class="active </w:t>
+      </w:r>
+      <w:proofErr w:type="spellStart"/>
+      <w:r>
+        <w:t>toolIcon</w:t>
+      </w:r>
+      <w:proofErr w:type="spellEnd"/>
+      <w:r>
+        <w:t xml:space="preserve"> tool left" style="background-image: </w:t>
+      </w:r>
+      <w:proofErr w:type="spellStart"/>
+      <w:proofErr w:type="gramStart"/>
+      <w:r>
+        <w:t>url</w:t>
+      </w:r>
+      <w:proofErr w:type="spellEnd"/>
+      <w:r>
+        <w:t>(</w:t>
+      </w:r>
+      <w:proofErr w:type="spellStart"/>
+      <w:proofErr w:type="gramEnd"/>
+      <w:r>
+        <w:t>img</w:t>
+      </w:r>
+      <w:proofErr w:type="spellEnd"/>
+      <w:r>
+        <w:t>/</w:t>
+      </w:r>
+      <w:proofErr w:type="spellStart"/>
+      <w:r>
+        <w:t>wallIcon.svg</w:t>
+      </w:r>
+      <w:proofErr w:type="spellEnd"/>
+      <w:r>
+        <w:t>)" data-toggle="tooltip" title="Wall Tool: Click to select the starting point of a wall. Move the mouse to the end of the wall and click to create. Press the space bar to release the tool. (/)"&gt;&lt;/div&gt;</w:t>
       </w:r>
       <w:r>
         <w:t xml:space="preserve"> is the tool div for the Draw tool.</w:t>
@@ -906,7 +1721,15 @@
         <w:spacing w:after="200" w:line="276" w:lineRule="auto"/>
       </w:pPr>
       <w:r>
-        <w:t>Create a new javascript file for the new state and place it in the states directory.</w:t>
+        <w:t xml:space="preserve">Create a new </w:t>
+      </w:r>
+      <w:proofErr w:type="spellStart"/>
+      <w:r>
+        <w:t>javascript</w:t>
+      </w:r>
+      <w:proofErr w:type="spellEnd"/>
+      <w:r>
+        <w:t xml:space="preserve"> file for the new state and place it in the states directory.</w:t>
       </w:r>
     </w:p>
     <w:p>
@@ -932,7 +1755,31 @@
         <w:spacing w:after="200" w:line="276" w:lineRule="auto"/>
       </w:pPr>
       <w:r>
-        <w:t>Name the new state $toolNameState, where $toolName is the id you used in the html (for example, “DrawState”).</w:t>
+        <w:t>Name the new state $</w:t>
+      </w:r>
+      <w:proofErr w:type="spellStart"/>
+      <w:r>
+        <w:t>toolNameState</w:t>
+      </w:r>
+      <w:proofErr w:type="spellEnd"/>
+      <w:r>
+        <w:t>, where $</w:t>
+      </w:r>
+      <w:proofErr w:type="spellStart"/>
+      <w:r>
+        <w:t>toolName</w:t>
+      </w:r>
+      <w:proofErr w:type="spellEnd"/>
+      <w:r>
+        <w:t xml:space="preserve"> is the id you used in the html (for example, “</w:t>
+      </w:r>
+      <w:proofErr w:type="spellStart"/>
+      <w:r>
+        <w:t>DrawState</w:t>
+      </w:r>
+      <w:proofErr w:type="spellEnd"/>
+      <w:r>
+        <w:t>”).</w:t>
       </w:r>
     </w:p>
     <w:p>
@@ -1006,11 +1853,34 @@
         <w:spacing w:after="200" w:line="276" w:lineRule="auto"/>
       </w:pPr>
       <w:r>
-        <w:lastRenderedPageBreak/>
-        <w:t>It is recommended that the new state inherit from BaseState (simply add the line $toolNameState</w:t>
-      </w:r>
-      <w:r>
-        <w:t>.prototype = new BaseState();</w:t>
+        <w:t xml:space="preserve">It is recommended that the new state inherit from </w:t>
+      </w:r>
+      <w:proofErr w:type="spellStart"/>
+      <w:r>
+        <w:t>BaseState</w:t>
+      </w:r>
+      <w:proofErr w:type="spellEnd"/>
+      <w:r>
+        <w:t xml:space="preserve"> (simply add the line $</w:t>
+      </w:r>
+      <w:proofErr w:type="spellStart"/>
+      <w:r>
+        <w:t>toolNameState</w:t>
+      </w:r>
+      <w:r>
+        <w:t>.prototype</w:t>
+      </w:r>
+      <w:proofErr w:type="spellEnd"/>
+      <w:r>
+        <w:t xml:space="preserve"> = new </w:t>
+      </w:r>
+      <w:proofErr w:type="spellStart"/>
+      <w:r>
+        <w:t>BaseState</w:t>
+      </w:r>
+      <w:proofErr w:type="spellEnd"/>
+      <w:r>
+        <w:t>();</w:t>
       </w:r>
       <w:r>
         <w:t xml:space="preserve"> after the constructor)</w:t>
@@ -1026,7 +1896,15 @@
         <w:spacing w:after="200" w:line="276" w:lineRule="auto"/>
       </w:pPr>
       <w:r>
-        <w:t xml:space="preserve">See more on BaseState in the section entitled </w:t>
+        <w:t xml:space="preserve">See more on </w:t>
+      </w:r>
+      <w:proofErr w:type="spellStart"/>
+      <w:r>
+        <w:t>BaseState</w:t>
+      </w:r>
+      <w:proofErr w:type="spellEnd"/>
+      <w:r>
+        <w:t xml:space="preserve"> in the section entitled </w:t>
       </w:r>
       <w:r>
         <w:rPr>
@@ -1045,7 +1923,15 @@
         <w:spacing w:after="200" w:line="276" w:lineRule="auto"/>
       </w:pPr>
       <w:r>
-        <w:t>Add the path to this new javascript file in the section title “Authoring tool” beneath the existing states</w:t>
+        <w:t xml:space="preserve">Add the path to this new </w:t>
+      </w:r>
+      <w:proofErr w:type="spellStart"/>
+      <w:r>
+        <w:t>javascript</w:t>
+      </w:r>
+      <w:proofErr w:type="spellEnd"/>
+      <w:r>
+        <w:t xml:space="preserve"> file in the section title “Authoring tool” beneath the existing states</w:t>
       </w:r>
     </w:p>
     <w:p>
@@ -1067,7 +1953,31 @@
         <w:ind w:left="2160"/>
       </w:pPr>
       <w:r>
-        <w:t>&lt;script src="./js/states/PanState.js"&gt;&lt;/script&gt;</w:t>
+        <w:t>&lt;</w:t>
+      </w:r>
+      <w:proofErr w:type="gramStart"/>
+      <w:r>
+        <w:t>script</w:t>
+      </w:r>
+      <w:proofErr w:type="gramEnd"/>
+      <w:r>
+        <w:t xml:space="preserve"> </w:t>
+      </w:r>
+      <w:proofErr w:type="spellStart"/>
+      <w:r>
+        <w:t>src</w:t>
+      </w:r>
+      <w:proofErr w:type="spellEnd"/>
+      <w:r>
+        <w:t>="./</w:t>
+      </w:r>
+      <w:proofErr w:type="spellStart"/>
+      <w:r>
+        <w:t>js</w:t>
+      </w:r>
+      <w:proofErr w:type="spellEnd"/>
+      <w:r>
+        <w:t>/states/PanState.js"&gt;&lt;/script&gt;</w:t>
       </w:r>
     </w:p>
     <w:p>
@@ -1093,7 +2003,15 @@
         <w:spacing w:after="200" w:line="276" w:lineRule="auto"/>
       </w:pPr>
       <w:r>
-        <w:t>For example, the Pan State has the following form: "Pan": new PanState(this)</w:t>
+        <w:t xml:space="preserve">For example, the Pan State has the following form: "Pan": new </w:t>
+      </w:r>
+      <w:proofErr w:type="spellStart"/>
+      <w:r>
+        <w:t>PanState</w:t>
+      </w:r>
+      <w:proofErr w:type="spellEnd"/>
+      <w:r>
+        <w:t>(this)</w:t>
       </w:r>
     </w:p>
     <w:p>
@@ -1112,18 +2030,128 @@
     </w:p>
     <w:p>
       <w:r>
-        <w:t xml:space="preserve">First, the state must implement the mouseMove(event) function. At the top of this function (or where appropriate), add the function call </w:t>
-      </w:r>
-      <w:r>
-        <w:t>stateManager.hoverRoomLabel(new Point(event.page</w:t>
-      </w:r>
-      <w:r>
-        <w:t xml:space="preserve">X, event.pageY), pointAtCursor), where pointAtCursor must be defined as </w:t>
-      </w:r>
-    </w:p>
-    <w:p>
-      <w:r>
-        <w:t>var pointAtCursor = stateManager.currentFloor.globals.view.toRealWorld(new Point(event.pageX - stateManager.currentFloor.globals.canvas.x, event.pageY - stateManager.currentFloor.globals.canvas.y))</w:t>
+        <w:t xml:space="preserve">First, the state must implement the </w:t>
+      </w:r>
+      <w:proofErr w:type="spellStart"/>
+      <w:proofErr w:type="gramStart"/>
+      <w:r>
+        <w:t>mouseMove</w:t>
+      </w:r>
+      <w:proofErr w:type="spellEnd"/>
+      <w:r>
+        <w:t>(</w:t>
+      </w:r>
+      <w:proofErr w:type="gramEnd"/>
+      <w:r>
+        <w:t xml:space="preserve">event) function. At the top of this function (or where appropriate), add the function call </w:t>
+      </w:r>
+      <w:proofErr w:type="spellStart"/>
+      <w:proofErr w:type="gramStart"/>
+      <w:r>
+        <w:t>stateManager.hoverRoomLabel</w:t>
+      </w:r>
+      <w:proofErr w:type="spellEnd"/>
+      <w:r>
+        <w:t>(</w:t>
+      </w:r>
+      <w:proofErr w:type="gramEnd"/>
+      <w:r>
+        <w:t>new Point(</w:t>
+      </w:r>
+      <w:proofErr w:type="spellStart"/>
+      <w:r>
+        <w:t>event.page</w:t>
+      </w:r>
+      <w:r>
+        <w:t>X</w:t>
+      </w:r>
+      <w:proofErr w:type="spellEnd"/>
+      <w:r>
+        <w:t xml:space="preserve">, </w:t>
+      </w:r>
+      <w:proofErr w:type="spellStart"/>
+      <w:r>
+        <w:t>event.pageY</w:t>
+      </w:r>
+      <w:proofErr w:type="spellEnd"/>
+      <w:r>
+        <w:t xml:space="preserve">), </w:t>
+      </w:r>
+      <w:proofErr w:type="spellStart"/>
+      <w:r>
+        <w:t>pointAtCursor</w:t>
+      </w:r>
+      <w:proofErr w:type="spellEnd"/>
+      <w:r>
+        <w:t xml:space="preserve">), where </w:t>
+      </w:r>
+      <w:proofErr w:type="spellStart"/>
+      <w:r>
+        <w:t>pointAtCursor</w:t>
+      </w:r>
+      <w:proofErr w:type="spellEnd"/>
+      <w:r>
+        <w:t xml:space="preserve"> must be defined as </w:t>
+      </w:r>
+    </w:p>
+    <w:p>
+      <w:proofErr w:type="spellStart"/>
+      <w:proofErr w:type="gramStart"/>
+      <w:r>
+        <w:t>var</w:t>
+      </w:r>
+      <w:proofErr w:type="spellEnd"/>
+      <w:proofErr w:type="gramEnd"/>
+      <w:r>
+        <w:t xml:space="preserve"> </w:t>
+      </w:r>
+      <w:proofErr w:type="spellStart"/>
+      <w:r>
+        <w:t>pointAtCursor</w:t>
+      </w:r>
+      <w:proofErr w:type="spellEnd"/>
+      <w:r>
+        <w:t xml:space="preserve"> = </w:t>
+      </w:r>
+      <w:proofErr w:type="spellStart"/>
+      <w:r>
+        <w:t>stateManager.currentFloor.globals.view.toRealWorld</w:t>
+      </w:r>
+      <w:proofErr w:type="spellEnd"/>
+      <w:r>
+        <w:t>(new Point(</w:t>
+      </w:r>
+      <w:proofErr w:type="spellStart"/>
+      <w:r>
+        <w:t>event.pageX</w:t>
+      </w:r>
+      <w:proofErr w:type="spellEnd"/>
+      <w:r>
+        <w:t xml:space="preserve"> - </w:t>
+      </w:r>
+      <w:proofErr w:type="spellStart"/>
+      <w:r>
+        <w:t>stateManager.currentFloor.globals.canvas.x</w:t>
+      </w:r>
+      <w:proofErr w:type="spellEnd"/>
+      <w:r>
+        <w:t xml:space="preserve">, </w:t>
+      </w:r>
+      <w:proofErr w:type="spellStart"/>
+      <w:r>
+        <w:t>event.pageY</w:t>
+      </w:r>
+      <w:proofErr w:type="spellEnd"/>
+      <w:r>
+        <w:t xml:space="preserve"> - </w:t>
+      </w:r>
+      <w:proofErr w:type="spellStart"/>
+      <w:r>
+        <w:t>stateManager.currentFloor.globals.canvas.y</w:t>
+      </w:r>
+      <w:proofErr w:type="spellEnd"/>
+      <w:r>
+        <w:t>))</w:t>
       </w:r>
     </w:p>
     <w:p>
@@ -1153,8 +2181,13 @@
         </w:rPr>
       </w:pPr>
       <w:r>
-        <w:t>In main2.js, add the new event handler in the function initCanvasEventHandlers</w:t>
-      </w:r>
+        <w:t xml:space="preserve">In main2.js, add the new event handler in the function </w:t>
+      </w:r>
+      <w:proofErr w:type="spellStart"/>
+      <w:r>
+        <w:t>initCanvasEventHandlers</w:t>
+      </w:r>
+      <w:proofErr w:type="spellEnd"/>
     </w:p>
     <w:p>
       <w:pPr>
@@ -1169,7 +2202,15 @@
         </w:rPr>
       </w:pPr>
       <w:r>
-        <w:t>Be sure to use the proper jQuery event handler.</w:t>
+        <w:t xml:space="preserve">Be sure to use the proper </w:t>
+      </w:r>
+      <w:proofErr w:type="spellStart"/>
+      <w:r>
+        <w:t>jQuery</w:t>
+      </w:r>
+      <w:proofErr w:type="spellEnd"/>
+      <w:r>
+        <w:t xml:space="preserve"> event handler.</w:t>
       </w:r>
     </w:p>
     <w:p>
@@ -1210,6 +2251,7 @@
         </w:rPr>
       </w:pPr>
       <w:r>
+        <w:lastRenderedPageBreak/>
         <w:t>Add the function in whatever state should catch this event and do something with it.</w:t>
       </w:r>
     </w:p>
@@ -1385,8 +2427,21 @@
       </w:sdtPr>
       <w:sdtEndPr/>
       <w:sdtContent>
+        <w:proofErr w:type="spellStart"/>
         <w:r>
-          <w:t>NavPal Floorplan Creator</w:t>
+          <w:t>NavPal</w:t>
+        </w:r>
+        <w:proofErr w:type="spellEnd"/>
+        <w:r>
+          <w:t xml:space="preserve"> </w:t>
+        </w:r>
+        <w:proofErr w:type="spellStart"/>
+        <w:r>
+          <w:t>Floorplan</w:t>
+        </w:r>
+        <w:proofErr w:type="spellEnd"/>
+        <w:r>
+          <w:t xml:space="preserve"> Creator</w:t>
         </w:r>
       </w:sdtContent>
     </w:sdt>
@@ -1409,8 +2464,21 @@
       </w:sdtPr>
       <w:sdtEndPr/>
       <w:sdtContent>
+        <w:proofErr w:type="spellStart"/>
         <w:r>
-          <w:t>NavPal Floorplan Creator</w:t>
+          <w:t>NavPal</w:t>
+        </w:r>
+        <w:proofErr w:type="spellEnd"/>
+        <w:r>
+          <w:t xml:space="preserve"> </w:t>
+        </w:r>
+        <w:proofErr w:type="spellStart"/>
+        <w:r>
+          <w:t>Floorplan</w:t>
+        </w:r>
+        <w:proofErr w:type="spellEnd"/>
+        <w:r>
+          <w:t xml:space="preserve"> Creator</w:t>
         </w:r>
       </w:sdtContent>
     </w:sdt>
@@ -1513,6 +2581,119 @@
     </w:lvl>
   </w:abstractNum>
   <w:abstractNum w:abstractNumId="5">
+    <w:nsid w:val="06F75625"/>
+    <w:multiLevelType w:val="hybridMultilevel"/>
+    <w:tmpl w:val="2710165E"/>
+    <w:lvl w:ilvl="0" w:tplc="04090001">
+      <w:start w:val="1"/>
+      <w:numFmt w:val="bullet"/>
+      <w:lvlText w:val=""/>
+      <w:lvlJc w:val="left"/>
+      <w:pPr>
+        <w:ind w:left="720" w:hanging="360"/>
+      </w:pPr>
+      <w:rPr>
+        <w:rFonts w:ascii="Symbol" w:hAnsi="Symbol" w:hint="default"/>
+      </w:rPr>
+    </w:lvl>
+    <w:lvl w:ilvl="1" w:tplc="04090003">
+      <w:start w:val="1"/>
+      <w:numFmt w:val="bullet"/>
+      <w:lvlText w:val="o"/>
+      <w:lvlJc w:val="left"/>
+      <w:pPr>
+        <w:ind w:left="1440" w:hanging="360"/>
+      </w:pPr>
+      <w:rPr>
+        <w:rFonts w:ascii="Courier New" w:hAnsi="Courier New" w:cs="Courier New" w:hint="default"/>
+      </w:rPr>
+    </w:lvl>
+    <w:lvl w:ilvl="2" w:tplc="04090005" w:tentative="1">
+      <w:start w:val="1"/>
+      <w:numFmt w:val="bullet"/>
+      <w:lvlText w:val=""/>
+      <w:lvlJc w:val="left"/>
+      <w:pPr>
+        <w:ind w:left="2160" w:hanging="360"/>
+      </w:pPr>
+      <w:rPr>
+        <w:rFonts w:ascii="Wingdings" w:hAnsi="Wingdings" w:hint="default"/>
+      </w:rPr>
+    </w:lvl>
+    <w:lvl w:ilvl="3" w:tplc="04090001" w:tentative="1">
+      <w:start w:val="1"/>
+      <w:numFmt w:val="bullet"/>
+      <w:lvlText w:val=""/>
+      <w:lvlJc w:val="left"/>
+      <w:pPr>
+        <w:ind w:left="2880" w:hanging="360"/>
+      </w:pPr>
+      <w:rPr>
+        <w:rFonts w:ascii="Symbol" w:hAnsi="Symbol" w:hint="default"/>
+      </w:rPr>
+    </w:lvl>
+    <w:lvl w:ilvl="4" w:tplc="04090003" w:tentative="1">
+      <w:start w:val="1"/>
+      <w:numFmt w:val="bullet"/>
+      <w:lvlText w:val="o"/>
+      <w:lvlJc w:val="left"/>
+      <w:pPr>
+        <w:ind w:left="3600" w:hanging="360"/>
+      </w:pPr>
+      <w:rPr>
+        <w:rFonts w:ascii="Courier New" w:hAnsi="Courier New" w:cs="Courier New" w:hint="default"/>
+      </w:rPr>
+    </w:lvl>
+    <w:lvl w:ilvl="5" w:tplc="04090005" w:tentative="1">
+      <w:start w:val="1"/>
+      <w:numFmt w:val="bullet"/>
+      <w:lvlText w:val=""/>
+      <w:lvlJc w:val="left"/>
+      <w:pPr>
+        <w:ind w:left="4320" w:hanging="360"/>
+      </w:pPr>
+      <w:rPr>
+        <w:rFonts w:ascii="Wingdings" w:hAnsi="Wingdings" w:hint="default"/>
+      </w:rPr>
+    </w:lvl>
+    <w:lvl w:ilvl="6" w:tplc="04090001" w:tentative="1">
+      <w:start w:val="1"/>
+      <w:numFmt w:val="bullet"/>
+      <w:lvlText w:val=""/>
+      <w:lvlJc w:val="left"/>
+      <w:pPr>
+        <w:ind w:left="5040" w:hanging="360"/>
+      </w:pPr>
+      <w:rPr>
+        <w:rFonts w:ascii="Symbol" w:hAnsi="Symbol" w:hint="default"/>
+      </w:rPr>
+    </w:lvl>
+    <w:lvl w:ilvl="7" w:tplc="04090003" w:tentative="1">
+      <w:start w:val="1"/>
+      <w:numFmt w:val="bullet"/>
+      <w:lvlText w:val="o"/>
+      <w:lvlJc w:val="left"/>
+      <w:pPr>
+        <w:ind w:left="5760" w:hanging="360"/>
+      </w:pPr>
+      <w:rPr>
+        <w:rFonts w:ascii="Courier New" w:hAnsi="Courier New" w:cs="Courier New" w:hint="default"/>
+      </w:rPr>
+    </w:lvl>
+    <w:lvl w:ilvl="8" w:tplc="04090005" w:tentative="1">
+      <w:start w:val="1"/>
+      <w:numFmt w:val="bullet"/>
+      <w:lvlText w:val=""/>
+      <w:lvlJc w:val="left"/>
+      <w:pPr>
+        <w:ind w:left="6480" w:hanging="360"/>
+      </w:pPr>
+      <w:rPr>
+        <w:rFonts w:ascii="Wingdings" w:hAnsi="Wingdings" w:hint="default"/>
+      </w:rPr>
+    </w:lvl>
+  </w:abstractNum>
+  <w:abstractNum w:abstractNumId="6">
     <w:nsid w:val="083F1426"/>
     <w:multiLevelType w:val="hybridMultilevel"/>
     <w:tmpl w:val="F6BE7572"/>
@@ -1604,7 +2785,7 @@
       </w:pPr>
     </w:lvl>
   </w:abstractNum>
-  <w:abstractNum w:abstractNumId="6">
+  <w:abstractNum w:abstractNumId="7">
     <w:nsid w:val="0E481829"/>
     <w:multiLevelType w:val="hybridMultilevel"/>
     <w:tmpl w:val="24868356"/>
@@ -1717,7 +2898,7 @@
       </w:rPr>
     </w:lvl>
   </w:abstractNum>
-  <w:abstractNum w:abstractNumId="7">
+  <w:abstractNum w:abstractNumId="8">
     <w:nsid w:val="121731C2"/>
     <w:multiLevelType w:val="hybridMultilevel"/>
     <w:tmpl w:val="4EDA800E"/>
@@ -1803,7 +2984,120 @@
       </w:pPr>
     </w:lvl>
   </w:abstractNum>
-  <w:abstractNum w:abstractNumId="8">
+  <w:abstractNum w:abstractNumId="9">
+    <w:nsid w:val="1E251CE8"/>
+    <w:multiLevelType w:val="hybridMultilevel"/>
+    <w:tmpl w:val="73CA69A8"/>
+    <w:lvl w:ilvl="0" w:tplc="04090001">
+      <w:start w:val="1"/>
+      <w:numFmt w:val="bullet"/>
+      <w:lvlText w:val=""/>
+      <w:lvlJc w:val="left"/>
+      <w:pPr>
+        <w:ind w:left="720" w:hanging="360"/>
+      </w:pPr>
+      <w:rPr>
+        <w:rFonts w:ascii="Symbol" w:hAnsi="Symbol" w:hint="default"/>
+      </w:rPr>
+    </w:lvl>
+    <w:lvl w:ilvl="1" w:tplc="04090003">
+      <w:start w:val="1"/>
+      <w:numFmt w:val="bullet"/>
+      <w:lvlText w:val="o"/>
+      <w:lvlJc w:val="left"/>
+      <w:pPr>
+        <w:ind w:left="1440" w:hanging="360"/>
+      </w:pPr>
+      <w:rPr>
+        <w:rFonts w:ascii="Courier New" w:hAnsi="Courier New" w:cs="Courier New" w:hint="default"/>
+      </w:rPr>
+    </w:lvl>
+    <w:lvl w:ilvl="2" w:tplc="04090005" w:tentative="1">
+      <w:start w:val="1"/>
+      <w:numFmt w:val="bullet"/>
+      <w:lvlText w:val=""/>
+      <w:lvlJc w:val="left"/>
+      <w:pPr>
+        <w:ind w:left="2160" w:hanging="360"/>
+      </w:pPr>
+      <w:rPr>
+        <w:rFonts w:ascii="Wingdings" w:hAnsi="Wingdings" w:hint="default"/>
+      </w:rPr>
+    </w:lvl>
+    <w:lvl w:ilvl="3" w:tplc="04090001" w:tentative="1">
+      <w:start w:val="1"/>
+      <w:numFmt w:val="bullet"/>
+      <w:lvlText w:val=""/>
+      <w:lvlJc w:val="left"/>
+      <w:pPr>
+        <w:ind w:left="2880" w:hanging="360"/>
+      </w:pPr>
+      <w:rPr>
+        <w:rFonts w:ascii="Symbol" w:hAnsi="Symbol" w:hint="default"/>
+      </w:rPr>
+    </w:lvl>
+    <w:lvl w:ilvl="4" w:tplc="04090003" w:tentative="1">
+      <w:start w:val="1"/>
+      <w:numFmt w:val="bullet"/>
+      <w:lvlText w:val="o"/>
+      <w:lvlJc w:val="left"/>
+      <w:pPr>
+        <w:ind w:left="3600" w:hanging="360"/>
+      </w:pPr>
+      <w:rPr>
+        <w:rFonts w:ascii="Courier New" w:hAnsi="Courier New" w:cs="Courier New" w:hint="default"/>
+      </w:rPr>
+    </w:lvl>
+    <w:lvl w:ilvl="5" w:tplc="04090005" w:tentative="1">
+      <w:start w:val="1"/>
+      <w:numFmt w:val="bullet"/>
+      <w:lvlText w:val=""/>
+      <w:lvlJc w:val="left"/>
+      <w:pPr>
+        <w:ind w:left="4320" w:hanging="360"/>
+      </w:pPr>
+      <w:rPr>
+        <w:rFonts w:ascii="Wingdings" w:hAnsi="Wingdings" w:hint="default"/>
+      </w:rPr>
+    </w:lvl>
+    <w:lvl w:ilvl="6" w:tplc="04090001" w:tentative="1">
+      <w:start w:val="1"/>
+      <w:numFmt w:val="bullet"/>
+      <w:lvlText w:val=""/>
+      <w:lvlJc w:val="left"/>
+      <w:pPr>
+        <w:ind w:left="5040" w:hanging="360"/>
+      </w:pPr>
+      <w:rPr>
+        <w:rFonts w:ascii="Symbol" w:hAnsi="Symbol" w:hint="default"/>
+      </w:rPr>
+    </w:lvl>
+    <w:lvl w:ilvl="7" w:tplc="04090003" w:tentative="1">
+      <w:start w:val="1"/>
+      <w:numFmt w:val="bullet"/>
+      <w:lvlText w:val="o"/>
+      <w:lvlJc w:val="left"/>
+      <w:pPr>
+        <w:ind w:left="5760" w:hanging="360"/>
+      </w:pPr>
+      <w:rPr>
+        <w:rFonts w:ascii="Courier New" w:hAnsi="Courier New" w:cs="Courier New" w:hint="default"/>
+      </w:rPr>
+    </w:lvl>
+    <w:lvl w:ilvl="8" w:tplc="04090005" w:tentative="1">
+      <w:start w:val="1"/>
+      <w:numFmt w:val="bullet"/>
+      <w:lvlText w:val=""/>
+      <w:lvlJc w:val="left"/>
+      <w:pPr>
+        <w:ind w:left="6480" w:hanging="360"/>
+      </w:pPr>
+      <w:rPr>
+        <w:rFonts w:ascii="Wingdings" w:hAnsi="Wingdings" w:hint="default"/>
+      </w:rPr>
+    </w:lvl>
+  </w:abstractNum>
+  <w:abstractNum w:abstractNumId="10">
     <w:nsid w:val="2AB17A9B"/>
     <w:multiLevelType w:val="multilevel"/>
     <w:tmpl w:val="0409001D"/>
@@ -1895,7 +3189,7 @@
       </w:pPr>
     </w:lvl>
   </w:abstractNum>
-  <w:abstractNum w:abstractNumId="9">
+  <w:abstractNum w:abstractNumId="11">
     <w:nsid w:val="2C880799"/>
     <w:multiLevelType w:val="hybridMultilevel"/>
     <w:tmpl w:val="B7F49C8A"/>
@@ -2009,7 +3303,7 @@
       </w:rPr>
     </w:lvl>
   </w:abstractNum>
-  <w:abstractNum w:abstractNumId="10">
+  <w:abstractNum w:abstractNumId="12">
     <w:nsid w:val="6DAD56DA"/>
     <w:multiLevelType w:val="hybridMultilevel"/>
     <w:tmpl w:val="CE368BE2"/>
@@ -2095,7 +3389,7 @@
       </w:pPr>
     </w:lvl>
   </w:abstractNum>
-  <w:abstractNum w:abstractNumId="11">
+  <w:abstractNum w:abstractNumId="13">
     <w:nsid w:val="7A347E96"/>
     <w:multiLevelType w:val="hybridMultilevel"/>
     <w:tmpl w:val="4EDA800E"/>
@@ -2185,7 +3479,7 @@
     <w:abstractNumId w:val="4"/>
   </w:num>
   <w:num w:numId="2">
-    <w:abstractNumId w:val="9"/>
+    <w:abstractNumId w:val="11"/>
   </w:num>
   <w:num w:numId="3">
     <w:abstractNumId w:val="3"/>
@@ -2212,10 +3506,10 @@
     <w:abstractNumId w:val="0"/>
   </w:num>
   <w:num w:numId="11">
-    <w:abstractNumId w:val="8"/>
+    <w:abstractNumId w:val="10"/>
   </w:num>
   <w:num w:numId="12">
-    <w:abstractNumId w:val="9"/>
+    <w:abstractNumId w:val="11"/>
   </w:num>
   <w:num w:numId="13">
     <w:abstractNumId w:val="3"/>
@@ -2230,10 +3524,10 @@
     <w:abstractNumId w:val="0"/>
   </w:num>
   <w:num w:numId="17">
-    <w:abstractNumId w:val="8"/>
+    <w:abstractNumId w:val="10"/>
   </w:num>
   <w:num w:numId="18">
-    <w:abstractNumId w:val="9"/>
+    <w:abstractNumId w:val="11"/>
   </w:num>
   <w:num w:numId="19">
     <w:abstractNumId w:val="3"/>
@@ -2248,21 +3542,27 @@
     <w:abstractNumId w:val="0"/>
   </w:num>
   <w:num w:numId="23">
+    <w:abstractNumId w:val="10"/>
+  </w:num>
+  <w:num w:numId="24">
+    <w:abstractNumId w:val="12"/>
+  </w:num>
+  <w:num w:numId="25">
+    <w:abstractNumId w:val="7"/>
+  </w:num>
+  <w:num w:numId="26">
+    <w:abstractNumId w:val="13"/>
+  </w:num>
+  <w:num w:numId="27">
     <w:abstractNumId w:val="8"/>
   </w:num>
-  <w:num w:numId="24">
-    <w:abstractNumId w:val="10"/>
-  </w:num>
-  <w:num w:numId="25">
+  <w:num w:numId="28">
     <w:abstractNumId w:val="6"/>
   </w:num>
-  <w:num w:numId="26">
-    <w:abstractNumId w:val="11"/>
+  <w:num w:numId="29">
+    <w:abstractNumId w:val="9"/>
   </w:num>
-  <w:num w:numId="27">
-    <w:abstractNumId w:val="7"/>
-  </w:num>
-  <w:num w:numId="28">
+  <w:num w:numId="30">
     <w:abstractNumId w:val="5"/>
   </w:num>
 </w:numbering>
@@ -4984,32 +6284,6 @@
         </w:p>
       </w:docPartBody>
     </w:docPart>
-    <w:docPart>
-      <w:docPartPr>
-        <w:name w:val="8607BC8CCF5C49E7A8C46524DA8F2F00"/>
-        <w:category>
-          <w:name w:val="General"/>
-          <w:gallery w:val="placeholder"/>
-        </w:category>
-        <w:types>
-          <w:type w:val="bbPlcHdr"/>
-        </w:types>
-        <w:behaviors>
-          <w:behavior w:val="content"/>
-        </w:behaviors>
-        <w:guid w:val="{63A6F8C5-C7CE-4542-BB3F-85F4B9D37CCC}"/>
-      </w:docPartPr>
-      <w:docPartBody>
-        <w:p>
-          <w:pPr>
-            <w:pStyle w:val="8607BC8CCF5C49E7A8C46524DA8F2F00"/>
-          </w:pPr>
-          <w:r>
-            <w:t>[Type the document title]</w:t>
-          </w:r>
-        </w:p>
-      </w:docPartBody>
-    </w:docPart>
   </w:docParts>
 </w:glossaryDocument>
 </file>
@@ -5028,7 +6302,7 @@
     <w:charset w:val="00"/>
     <w:family w:val="roman"/>
     <w:pitch w:val="variable"/>
-    <w:sig w:usb0="E0002AFF" w:usb1="C0007843" w:usb2="00000009" w:usb3="00000000" w:csb0="000001FF" w:csb1="00000000"/>
+    <w:sig w:usb0="E0002AFF" w:usb1="C0007841" w:usb2="00000009" w:usb3="00000000" w:csb0="000001FF" w:csb1="00000000"/>
   </w:font>
   <w:font w:name="Wingdings 2">
     <w:panose1 w:val="05020102010507070707"/>
@@ -5112,6 +6386,7 @@
     <w:rsidRoot w:val="000F4A5A"/>
     <w:rsid w:val="000D07C1"/>
     <w:rsid w:val="000F4A5A"/>
+    <w:rsid w:val="00213C0E"/>
     <w:rsid w:val="008412AA"/>
   </w:rsids>
   <m:mathPr>
@@ -6125,6 +7400,15 @@
 </file>
 
 <file path=customXml/item2.xml><?xml version="1.0" encoding="utf-8"?>
+<?mso-contentType ?>
+<FormTemplates xmlns="http://schemas.microsoft.com/sharepoint/v3/contenttype/forms">
+  <Display>DocumentLibraryForm</Display>
+  <Edit>AssetEditForm</Edit>
+  <New>DocumentLibraryForm</New>
+</FormTemplates>
+</file>
+
+<file path=customXml/item3.xml><?xml version="1.0" encoding="utf-8"?>
 <outs:outSpaceData xmlns:outs="http://schemas.microsoft.com/office/2009/outspace/metadata">
   <outs:relatedDates/>
   <outs:relatedDocuments/>
@@ -6132,15 +7416,6 @@
   <propertyMetadataList xmlns="http://schemas.microsoft.com/office/2009/outspace/metadata"/>
   <outs:corruptMetadataWasLost/>
 </outs:outSpaceData>
-</file>
-
-<file path=customXml/item3.xml><?xml version="1.0" encoding="utf-8"?>
-<?mso-contentType ?>
-<FormTemplates xmlns="http://schemas.microsoft.com/sharepoint/v3/contenttype/forms">
-  <Display>DocumentLibraryForm</Display>
-  <Edit>AssetEditForm</Edit>
-  <New>DocumentLibraryForm</New>
-</FormTemplates>
 </file>
 
 <file path=customXml/itemProps1.xml><?xml version="1.0" encoding="utf-8"?>
@@ -6152,17 +7427,17 @@
 </file>
 
 <file path=customXml/itemProps2.xml><?xml version="1.0" encoding="utf-8"?>
+<ds:datastoreItem xmlns:ds="http://schemas.openxmlformats.org/officeDocument/2006/customXml" ds:itemID="{D2B5EB3E-6F92-4073-AC97-174A32E53D4A}">
+  <ds:schemaRefs>
+    <ds:schemaRef ds:uri="http://schemas.microsoft.com/sharepoint/v3/contenttype/forms"/>
+  </ds:schemaRefs>
+</ds:datastoreItem>
+</file>
+
+<file path=customXml/itemProps3.xml><?xml version="1.0" encoding="utf-8"?>
 <ds:datastoreItem xmlns:ds="http://schemas.openxmlformats.org/officeDocument/2006/customXml" ds:itemID="{00D242DE-FD3E-4AF6-B22B-0478C246FE4F}">
   <ds:schemaRefs>
     <ds:schemaRef ds:uri="http://schemas.microsoft.com/office/2009/outspace/metadata"/>
   </ds:schemaRefs>
 </ds:datastoreItem>
-</file>
-
-<file path=customXml/itemProps3.xml><?xml version="1.0" encoding="utf-8"?>
-<ds:datastoreItem xmlns:ds="http://schemas.openxmlformats.org/officeDocument/2006/customXml" ds:itemID="{D2B5EB3E-6F92-4073-AC97-174A32E53D4A}">
-  <ds:schemaRefs>
-    <ds:schemaRef ds:uri="http://schemas.microsoft.com/sharepoint/v3/contenttype/forms"/>
-  </ds:schemaRefs>
-</ds:datastoreItem>
 </file>
</xml_diff>